<commit_message>
Trabalho de pratica de ciência de dados.docx
</commit_message>
<xml_diff>
--- a/Trabalho de pratica de ciência de dados.docx
+++ b/Trabalho de pratica de ciência de dados.docx
@@ -1,12 +1,15 @@
 
 <file path=word/document.xml><?xml version="1.0" encoding="utf-8"?>
-<w:document xmlns:wpc="http://schemas.microsoft.com/office/word/2010/wordprocessingCanvas" xmlns:cx="http://schemas.microsoft.com/office/drawing/2014/chartex" xmlns:cx1="http://schemas.microsoft.com/office/drawing/2015/9/8/chartex" xmlns:cx2="http://schemas.microsoft.com/office/drawing/2015/10/21/chartex" xmlns:cx3="http://schemas.microsoft.com/office/drawing/2016/5/9/chartex" xmlns:cx4="http://schemas.microsoft.com/office/drawing/2016/5/10/chartex" xmlns:cx5="http://schemas.microsoft.com/office/drawing/2016/5/11/chartex" xmlns:cx6="http://schemas.microsoft.com/office/drawing/2016/5/12/chartex" xmlns:cx7="http://schemas.microsoft.com/office/drawing/2016/5/13/chartex" xmlns:cx8="http://schemas.microsoft.com/office/drawing/2016/5/14/chartex" xmlns:mc="http://schemas.openxmlformats.org/markup-compatibility/2006" xmlns:aink="http://schemas.microsoft.com/office/drawing/2016/ink" xmlns:am3d="http://schemas.microsoft.com/office/drawing/2017/model3d" xmlns:o="urn:schemas-microsoft-com:office:office" xmlns:oel="http://schemas.microsoft.com/office/2019/extlst" xmlns:r="http://schemas.openxmlformats.org/officeDocument/2006/relationships" xmlns:m="http://schemas.openxmlformats.org/officeDocument/2006/math" xmlns:v="urn:schemas-microsoft-com:vml" xmlns:wp14="http://schemas.microsoft.com/office/word/2010/wordprocessingDrawing" xmlns:wp="http://schemas.openxmlformats.org/drawingml/2006/wordprocessingDrawing" xmlns:w10="urn:schemas-microsoft-com:office:word" xmlns:w="http://schemas.openxmlformats.org/wordprocessingml/2006/main" xmlns:w14="http://schemas.microsoft.com/office/word/2010/wordml" xmlns:w15="http://schemas.microsoft.com/office/word/2012/wordml" xmlns:w16cex="http://schemas.microsoft.com/office/word/2018/wordml/cex" xmlns:w16cid="http://schemas.microsoft.com/office/word/2016/wordml/cid" xmlns:w16="http://schemas.microsoft.com/office/word/2018/wordml" xmlns:w16du="http://schemas.microsoft.com/office/word/2023/wordml/word16du" xmlns:w16sdtdh="http://schemas.microsoft.com/office/word/2020/wordml/sdtdatahash" xmlns:w16se="http://schemas.microsoft.com/office/word/2015/wordml/symex" xmlns:wpg="http://schemas.microsoft.com/office/word/2010/wordprocessingGroup" xmlns:wpi="http://schemas.microsoft.com/office/word/2010/wordprocessingInk" xmlns:wne="http://schemas.microsoft.com/office/word/2006/wordml" xmlns:wps="http://schemas.microsoft.com/office/word/2010/wordprocessingShape" xmlns:a="http://schemas.openxmlformats.org/drawingml/2006/main" xmlns:pic="http://schemas.openxmlformats.org/drawingml/2006/picture" xmlns:a14="http://schemas.microsoft.com/office/drawing/2010/main" mc:Ignorable="w14 w15 w16se w16cid w16 w16cex w16sdtdh wp14">
+<w:document xmlns:wpc="http://schemas.microsoft.com/office/word/2010/wordprocessingCanvas" xmlns:cx="http://schemas.microsoft.com/office/drawing/2014/chartex" xmlns:cx1="http://schemas.microsoft.com/office/drawing/2015/9/8/chartex" xmlns:cx2="http://schemas.microsoft.com/office/drawing/2015/10/21/chartex" xmlns:cx3="http://schemas.microsoft.com/office/drawing/2016/5/9/chartex" xmlns:cx4="http://schemas.microsoft.com/office/drawing/2016/5/10/chartex" xmlns:cx5="http://schemas.microsoft.com/office/drawing/2016/5/11/chartex" xmlns:cx6="http://schemas.microsoft.com/office/drawing/2016/5/12/chartex" xmlns:cx7="http://schemas.microsoft.com/office/drawing/2016/5/13/chartex" xmlns:cx8="http://schemas.microsoft.com/office/drawing/2016/5/14/chartex" xmlns:mc="http://schemas.openxmlformats.org/markup-compatibility/2006" xmlns:aink="http://schemas.microsoft.com/office/drawing/2016/ink" xmlns:am3d="http://schemas.microsoft.com/office/drawing/2017/model3d" xmlns:o="urn:schemas-microsoft-com:office:office" xmlns:oel="http://schemas.microsoft.com/office/2019/extlst" xmlns:r="http://schemas.openxmlformats.org/officeDocument/2006/relationships" xmlns:m="http://schemas.openxmlformats.org/officeDocument/2006/math" xmlns:v="urn:schemas-microsoft-com:vml" xmlns:wp14="http://schemas.microsoft.com/office/word/2010/wordprocessingDrawing" xmlns:wp="http://schemas.openxmlformats.org/drawingml/2006/wordprocessingDrawing" xmlns:w10="urn:schemas-microsoft-com:office:word" xmlns:w="http://schemas.openxmlformats.org/wordprocessingml/2006/main" xmlns:w14="http://schemas.microsoft.com/office/word/2010/wordml" xmlns:w15="http://schemas.microsoft.com/office/word/2012/wordml" xmlns:w16cex="http://schemas.microsoft.com/office/word/2018/wordml/cex" xmlns:w16cid="http://schemas.microsoft.com/office/word/2016/wordml/cid" xmlns:w16="http://schemas.microsoft.com/office/word/2018/wordml" xmlns:w16sdtdh="http://schemas.microsoft.com/office/word/2020/wordml/sdtdatahash" xmlns:w16se="http://schemas.microsoft.com/office/word/2015/wordml/symex" xmlns:wpg="http://schemas.microsoft.com/office/word/2010/wordprocessingGroup" xmlns:wpi="http://schemas.microsoft.com/office/word/2010/wordprocessingInk" xmlns:wne="http://schemas.microsoft.com/office/word/2006/wordml" xmlns:wps="http://schemas.microsoft.com/office/word/2010/wordprocessingShape" mc:Ignorable="w14 w15 w16se w16cid w16 w16cex w16sdtdh wp14">
   <w:body>
     <w:p>
       <w:pPr>
-        <w:spacing w:after="0"/>
-        <w:rPr>
-          <w:rFonts w:ascii="Times New Roman" w:hAnsi="Times New Roman" w:eastAsia="Times New Roman" w:cs="Times New Roman"/>
+        <w:tabs>
+          <w:tab w:val="left" w:pos="5670"/>
+        </w:tabs>
+        <w:spacing w:after="0"/>
+        <w:rPr>
+          <w:rFonts w:ascii="Times New Roman" w:eastAsia="Times New Roman" w:hAnsi="Times New Roman" w:cs="Times New Roman"/>
           <w:b/>
           <w:bCs/>
           <w:sz w:val="24"/>
@@ -15,7 +18,7 @@
       </w:pPr>
       <w:r>
         <w:rPr>
-          <w:rFonts w:ascii="Times New Roman" w:hAnsi="Times New Roman" w:eastAsia="Times New Roman" w:cs="Times New Roman"/>
+          <w:rFonts w:ascii="Times New Roman" w:eastAsia="Times New Roman" w:hAnsi="Times New Roman" w:cs="Times New Roman"/>
           <w:b/>
           <w:bCs/>
           <w:sz w:val="24"/>
@@ -28,14 +31,14 @@
       <w:pPr>
         <w:spacing w:after="0"/>
         <w:rPr>
-          <w:rFonts w:ascii="Times New Roman" w:hAnsi="Times New Roman" w:eastAsia="Times New Roman" w:cs="Times New Roman"/>
-          <w:sz w:val="24"/>
-          <w:szCs w:val="24"/>
-        </w:rPr>
-      </w:pPr>
-      <w:r>
-        <w:rPr>
-          <w:rFonts w:ascii="Times New Roman" w:hAnsi="Times New Roman" w:eastAsia="Times New Roman" w:cs="Times New Roman"/>
+          <w:rFonts w:ascii="Times New Roman" w:eastAsia="Times New Roman" w:hAnsi="Times New Roman" w:cs="Times New Roman"/>
+          <w:sz w:val="24"/>
+          <w:szCs w:val="24"/>
+        </w:rPr>
+      </w:pPr>
+      <w:r>
+        <w:rPr>
+          <w:rFonts w:ascii="Times New Roman" w:eastAsia="Times New Roman" w:hAnsi="Times New Roman" w:cs="Times New Roman"/>
           <w:sz w:val="24"/>
           <w:szCs w:val="24"/>
         </w:rPr>
@@ -43,7 +46,7 @@
       </w:r>
       <w:r>
         <w:rPr>
-          <w:rFonts w:ascii="Times New Roman" w:hAnsi="Times New Roman" w:eastAsia="Times New Roman" w:cs="Times New Roman"/>
+          <w:rFonts w:ascii="Times New Roman" w:eastAsia="Times New Roman" w:hAnsi="Times New Roman" w:cs="Times New Roman"/>
           <w:sz w:val="24"/>
           <w:szCs w:val="24"/>
         </w:rPr>
@@ -51,7 +54,7 @@
       </w:r>
       <w:r>
         <w:rPr>
-          <w:rFonts w:ascii="Times New Roman" w:hAnsi="Times New Roman" w:eastAsia="Times New Roman" w:cs="Times New Roman"/>
+          <w:rFonts w:ascii="Times New Roman" w:eastAsia="Times New Roman" w:hAnsi="Times New Roman" w:cs="Times New Roman"/>
           <w:sz w:val="24"/>
           <w:szCs w:val="24"/>
         </w:rPr>
@@ -59,7 +62,7 @@
       </w:r>
       <w:r>
         <w:rPr>
-          <w:rFonts w:ascii="Times New Roman" w:hAnsi="Times New Roman" w:eastAsia="Times New Roman" w:cs="Times New Roman"/>
+          <w:rFonts w:ascii="Times New Roman" w:eastAsia="Times New Roman" w:hAnsi="Times New Roman" w:cs="Times New Roman"/>
           <w:sz w:val="24"/>
           <w:szCs w:val="24"/>
         </w:rPr>
@@ -67,7 +70,7 @@
       </w:r>
       <w:r>
         <w:rPr>
-          <w:rFonts w:ascii="Times New Roman" w:hAnsi="Times New Roman" w:eastAsia="Times New Roman" w:cs="Times New Roman"/>
+          <w:rFonts w:ascii="Times New Roman" w:eastAsia="Times New Roman" w:hAnsi="Times New Roman" w:cs="Times New Roman"/>
           <w:sz w:val="24"/>
           <w:szCs w:val="24"/>
         </w:rPr>
@@ -75,7 +78,7 @@
       </w:r>
       <w:r>
         <w:rPr>
-          <w:rFonts w:ascii="Times New Roman" w:hAnsi="Times New Roman" w:eastAsia="Times New Roman" w:cs="Times New Roman"/>
+          <w:rFonts w:ascii="Times New Roman" w:eastAsia="Times New Roman" w:hAnsi="Times New Roman" w:cs="Times New Roman"/>
           <w:sz w:val="24"/>
           <w:szCs w:val="24"/>
         </w:rPr>
@@ -83,18 +86,300 @@
       </w:r>
       <w:r>
         <w:rPr>
-          <w:rFonts w:ascii="Times New Roman" w:hAnsi="Times New Roman" w:eastAsia="Times New Roman" w:cs="Times New Roman"/>
+          <w:rFonts w:ascii="Times New Roman" w:eastAsia="Times New Roman" w:hAnsi="Times New Roman" w:cs="Times New Roman"/>
           <w:sz w:val="24"/>
           <w:szCs w:val="24"/>
         </w:rPr>
         <w:t>.</w:t>
       </w:r>
-    </w:p>
-    <w:p>
-      <w:pPr>
-        <w:spacing w:after="0"/>
-        <w:rPr>
-          <w:rFonts w:ascii="Times New Roman" w:hAnsi="Times New Roman" w:eastAsia="Times New Roman" w:cs="Times New Roman"/>
+      <w:r>
+        <w:rPr>
+          <w:rFonts w:ascii="Times New Roman" w:eastAsia="Times New Roman" w:hAnsi="Times New Roman" w:cs="Times New Roman"/>
+          <w:sz w:val="24"/>
+          <w:szCs w:val="24"/>
+        </w:rPr>
+        <w:t xml:space="preserve"> Nesse projeto </w:t>
+      </w:r>
+      <w:r>
+        <w:rPr>
+          <w:rFonts w:ascii="Times New Roman" w:eastAsia="Times New Roman" w:hAnsi="Times New Roman" w:cs="Times New Roman"/>
+          <w:sz w:val="24"/>
+          <w:szCs w:val="24"/>
+        </w:rPr>
+        <w:t xml:space="preserve">um </w:t>
+      </w:r>
+      <w:r>
+        <w:rPr>
+          <w:rFonts w:ascii="Times New Roman" w:eastAsia="Times New Roman" w:hAnsi="Times New Roman" w:cs="Times New Roman"/>
+          <w:sz w:val="24"/>
+          <w:szCs w:val="24"/>
+        </w:rPr>
+        <w:t>alarme</w:t>
+      </w:r>
+      <w:r>
+        <w:rPr>
+          <w:rFonts w:ascii="Times New Roman" w:eastAsia="Times New Roman" w:hAnsi="Times New Roman" w:cs="Times New Roman"/>
+          <w:sz w:val="24"/>
+          <w:szCs w:val="24"/>
+        </w:rPr>
+        <w:t xml:space="preserve"> </w:t>
+      </w:r>
+      <w:r>
+        <w:rPr>
+          <w:rFonts w:ascii="Times New Roman" w:eastAsia="Times New Roman" w:hAnsi="Times New Roman" w:cs="Times New Roman"/>
+          <w:sz w:val="24"/>
+          <w:szCs w:val="24"/>
+        </w:rPr>
+        <w:t>será</w:t>
+      </w:r>
+      <w:r>
+        <w:rPr>
+          <w:rFonts w:ascii="Times New Roman" w:eastAsia="Times New Roman" w:hAnsi="Times New Roman" w:cs="Times New Roman"/>
+          <w:sz w:val="24"/>
+          <w:szCs w:val="24"/>
+        </w:rPr>
+        <w:t xml:space="preserve"> dado quando</w:t>
+      </w:r>
+      <w:r>
+        <w:rPr>
+          <w:rFonts w:ascii="Times New Roman" w:eastAsia="Times New Roman" w:hAnsi="Times New Roman" w:cs="Times New Roman"/>
+          <w:sz w:val="24"/>
+          <w:szCs w:val="24"/>
+        </w:rPr>
+        <w:t xml:space="preserve"> houver a presença de </w:t>
+      </w:r>
+      <w:r>
+        <w:rPr>
+          <w:rFonts w:ascii="Times New Roman" w:eastAsia="Times New Roman" w:hAnsi="Times New Roman" w:cs="Times New Roman"/>
+          <w:sz w:val="24"/>
+          <w:szCs w:val="24"/>
+        </w:rPr>
+        <w:t>210</w:t>
+      </w:r>
+      <w:r>
+        <w:rPr>
+          <w:rFonts w:ascii="Times New Roman" w:eastAsia="Times New Roman" w:hAnsi="Times New Roman" w:cs="Times New Roman"/>
+          <w:sz w:val="24"/>
+          <w:szCs w:val="24"/>
+        </w:rPr>
+        <w:t xml:space="preserve"> </w:t>
+      </w:r>
+      <w:proofErr w:type="spellStart"/>
+      <w:r>
+        <w:rPr>
+          <w:rFonts w:ascii="Times New Roman" w:eastAsia="Times New Roman" w:hAnsi="Times New Roman" w:cs="Times New Roman"/>
+          <w:sz w:val="24"/>
+          <w:szCs w:val="24"/>
+        </w:rPr>
+        <w:t>ppm</w:t>
+      </w:r>
+      <w:proofErr w:type="spellEnd"/>
+      <w:r>
+        <w:rPr>
+          <w:rFonts w:ascii="Times New Roman" w:eastAsia="Times New Roman" w:hAnsi="Times New Roman" w:cs="Times New Roman"/>
+          <w:sz w:val="24"/>
+          <w:szCs w:val="24"/>
+        </w:rPr>
+        <w:t xml:space="preserve"> de gases tóxicos, </w:t>
+      </w:r>
+      <w:r>
+        <w:rPr>
+          <w:rFonts w:ascii="Times New Roman" w:eastAsia="Times New Roman" w:hAnsi="Times New Roman" w:cs="Times New Roman"/>
+          <w:sz w:val="24"/>
+          <w:szCs w:val="24"/>
+        </w:rPr>
+        <w:t xml:space="preserve">400 </w:t>
+      </w:r>
+      <w:proofErr w:type="spellStart"/>
+      <w:r>
+        <w:rPr>
+          <w:rFonts w:ascii="Times New Roman" w:eastAsia="Times New Roman" w:hAnsi="Times New Roman" w:cs="Times New Roman"/>
+          <w:sz w:val="24"/>
+          <w:szCs w:val="24"/>
+        </w:rPr>
+        <w:t>ppm</w:t>
+      </w:r>
+      <w:proofErr w:type="spellEnd"/>
+      <w:r>
+        <w:rPr>
+          <w:rFonts w:ascii="Times New Roman" w:eastAsia="Times New Roman" w:hAnsi="Times New Roman" w:cs="Times New Roman"/>
+          <w:sz w:val="24"/>
+          <w:szCs w:val="24"/>
+        </w:rPr>
+        <w:t xml:space="preserve"> de </w:t>
+      </w:r>
+      <w:r>
+        <w:rPr>
+          <w:rFonts w:ascii="Times New Roman" w:eastAsia="Times New Roman" w:hAnsi="Times New Roman" w:cs="Times New Roman"/>
+          <w:sz w:val="24"/>
+          <w:szCs w:val="24"/>
+        </w:rPr>
+        <w:t xml:space="preserve">gás </w:t>
+      </w:r>
+      <w:r>
+        <w:rPr>
+          <w:rFonts w:ascii="Times New Roman" w:eastAsia="Times New Roman" w:hAnsi="Times New Roman" w:cs="Times New Roman"/>
+          <w:sz w:val="24"/>
+          <w:szCs w:val="24"/>
+        </w:rPr>
+        <w:t>hidrogênio,</w:t>
+      </w:r>
+      <w:r>
+        <w:rPr>
+          <w:rFonts w:ascii="Times New Roman" w:eastAsia="Times New Roman" w:hAnsi="Times New Roman" w:cs="Times New Roman"/>
+          <w:sz w:val="24"/>
+          <w:szCs w:val="24"/>
+        </w:rPr>
+        <w:t xml:space="preserve"> </w:t>
+      </w:r>
+      <w:r>
+        <w:rPr>
+          <w:rFonts w:ascii="Times New Roman" w:eastAsia="Times New Roman" w:hAnsi="Times New Roman" w:cs="Times New Roman"/>
+          <w:sz w:val="24"/>
+          <w:szCs w:val="24"/>
+        </w:rPr>
+        <w:t>400</w:t>
+      </w:r>
+      <w:r>
+        <w:rPr>
+          <w:rFonts w:ascii="Times New Roman" w:eastAsia="Times New Roman" w:hAnsi="Times New Roman" w:cs="Times New Roman"/>
+          <w:sz w:val="24"/>
+          <w:szCs w:val="24"/>
+        </w:rPr>
+        <w:t xml:space="preserve"> </w:t>
+      </w:r>
+      <w:proofErr w:type="spellStart"/>
+      <w:r>
+        <w:rPr>
+          <w:rFonts w:ascii="Times New Roman" w:eastAsia="Times New Roman" w:hAnsi="Times New Roman" w:cs="Times New Roman"/>
+          <w:sz w:val="24"/>
+          <w:szCs w:val="24"/>
+        </w:rPr>
+        <w:t>ppm</w:t>
+      </w:r>
+      <w:proofErr w:type="spellEnd"/>
+      <w:r>
+        <w:rPr>
+          <w:rFonts w:ascii="Times New Roman" w:eastAsia="Times New Roman" w:hAnsi="Times New Roman" w:cs="Times New Roman"/>
+          <w:sz w:val="24"/>
+          <w:szCs w:val="24"/>
+        </w:rPr>
+        <w:t xml:space="preserve"> </w:t>
+      </w:r>
+      <w:r>
+        <w:rPr>
+          <w:rFonts w:ascii="Times New Roman" w:eastAsia="Times New Roman" w:hAnsi="Times New Roman" w:cs="Times New Roman"/>
+          <w:sz w:val="24"/>
+          <w:szCs w:val="24"/>
+        </w:rPr>
+        <w:t xml:space="preserve">de etanol e/ou </w:t>
+      </w:r>
+      <w:r>
+        <w:rPr>
+          <w:rFonts w:ascii="Times New Roman" w:eastAsia="Times New Roman" w:hAnsi="Times New Roman" w:cs="Times New Roman"/>
+          <w:sz w:val="24"/>
+          <w:szCs w:val="24"/>
+        </w:rPr>
+        <w:t>á</w:t>
+      </w:r>
+      <w:r>
+        <w:rPr>
+          <w:rFonts w:ascii="Times New Roman" w:eastAsia="Times New Roman" w:hAnsi="Times New Roman" w:cs="Times New Roman"/>
+          <w:sz w:val="24"/>
+          <w:szCs w:val="24"/>
+        </w:rPr>
+        <w:t>l</w:t>
+      </w:r>
+      <w:r>
+        <w:rPr>
+          <w:rFonts w:ascii="Times New Roman" w:eastAsia="Times New Roman" w:hAnsi="Times New Roman" w:cs="Times New Roman"/>
+          <w:sz w:val="24"/>
+          <w:szCs w:val="24"/>
+        </w:rPr>
+        <w:t>cool,</w:t>
+      </w:r>
+      <w:r>
+        <w:rPr>
+          <w:rFonts w:ascii="Times New Roman" w:eastAsia="Times New Roman" w:hAnsi="Times New Roman" w:cs="Times New Roman"/>
+          <w:sz w:val="24"/>
+          <w:szCs w:val="24"/>
+        </w:rPr>
+        <w:t xml:space="preserve"> </w:t>
+      </w:r>
+      <w:r>
+        <w:rPr>
+          <w:rFonts w:ascii="Times New Roman" w:eastAsia="Times New Roman" w:hAnsi="Times New Roman" w:cs="Times New Roman"/>
+          <w:sz w:val="24"/>
+          <w:szCs w:val="24"/>
+        </w:rPr>
+        <w:t>400</w:t>
+      </w:r>
+      <w:r>
+        <w:rPr>
+          <w:rFonts w:ascii="Times New Roman" w:eastAsia="Times New Roman" w:hAnsi="Times New Roman" w:cs="Times New Roman"/>
+          <w:sz w:val="24"/>
+          <w:szCs w:val="24"/>
+        </w:rPr>
+        <w:t xml:space="preserve"> </w:t>
+      </w:r>
+      <w:proofErr w:type="spellStart"/>
+      <w:r>
+        <w:rPr>
+          <w:rFonts w:ascii="Times New Roman" w:eastAsia="Times New Roman" w:hAnsi="Times New Roman" w:cs="Times New Roman"/>
+          <w:sz w:val="24"/>
+          <w:szCs w:val="24"/>
+        </w:rPr>
+        <w:t>ppm</w:t>
+      </w:r>
+      <w:proofErr w:type="spellEnd"/>
+      <w:r>
+        <w:rPr>
+          <w:rFonts w:ascii="Times New Roman" w:eastAsia="Times New Roman" w:hAnsi="Times New Roman" w:cs="Times New Roman"/>
+          <w:sz w:val="24"/>
+          <w:szCs w:val="24"/>
+        </w:rPr>
+        <w:t xml:space="preserve"> </w:t>
+      </w:r>
+      <w:r>
+        <w:rPr>
+          <w:rFonts w:ascii="Times New Roman" w:eastAsia="Times New Roman" w:hAnsi="Times New Roman" w:cs="Times New Roman"/>
+          <w:sz w:val="24"/>
+          <w:szCs w:val="24"/>
+        </w:rPr>
+        <w:t>de monóxido de carbono</w:t>
+      </w:r>
+      <w:r>
+        <w:rPr>
+          <w:rFonts w:ascii="Times New Roman" w:eastAsia="Times New Roman" w:hAnsi="Times New Roman" w:cs="Times New Roman"/>
+          <w:sz w:val="24"/>
+          <w:szCs w:val="24"/>
+        </w:rPr>
+        <w:t xml:space="preserve">, também serão coletados dados de </w:t>
+      </w:r>
+      <w:proofErr w:type="gramStart"/>
+      <w:r>
+        <w:rPr>
+          <w:rFonts w:ascii="Times New Roman" w:eastAsia="Times New Roman" w:hAnsi="Times New Roman" w:cs="Times New Roman"/>
+          <w:sz w:val="24"/>
+          <w:szCs w:val="24"/>
+        </w:rPr>
+        <w:t>analise</w:t>
+      </w:r>
+      <w:proofErr w:type="gramEnd"/>
+      <w:r>
+        <w:rPr>
+          <w:rFonts w:ascii="Times New Roman" w:eastAsia="Times New Roman" w:hAnsi="Times New Roman" w:cs="Times New Roman"/>
+          <w:sz w:val="24"/>
+          <w:szCs w:val="24"/>
+        </w:rPr>
+        <w:t xml:space="preserve"> do ambiente com o sensor de temperatura e preção</w:t>
+      </w:r>
+    </w:p>
+    <w:p>
+      <w:pPr>
+        <w:spacing w:after="0"/>
+        <w:rPr>
+          <w:rFonts w:ascii="Times New Roman" w:eastAsia="Times New Roman" w:hAnsi="Times New Roman" w:cs="Times New Roman"/>
           <w:sz w:val="24"/>
           <w:szCs w:val="24"/>
         </w:rPr>
@@ -105,16 +390,16 @@
         <w:spacing w:after="0"/>
         <w:ind w:firstLine="708"/>
         <w:rPr>
-          <w:rFonts w:ascii="Times New Roman" w:hAnsi="Times New Roman" w:eastAsia="Times New Roman" w:cs="Times New Roman"/>
-          <w:sz w:val="24"/>
-          <w:szCs w:val="24"/>
-        </w:rPr>
-      </w:pPr>
-      <w:r>
-        <w:rPr>
-          <w:rFonts w:ascii="Times New Roman" w:hAnsi="Times New Roman" w:eastAsia="Times New Roman" w:cs="Times New Roman"/>
-          <w:b w:val="1"/>
-          <w:bCs w:val="1"/>
+          <w:rFonts w:ascii="Times New Roman" w:eastAsia="Times New Roman" w:hAnsi="Times New Roman" w:cs="Times New Roman"/>
+          <w:sz w:val="24"/>
+          <w:szCs w:val="24"/>
+        </w:rPr>
+      </w:pPr>
+      <w:r>
+        <w:rPr>
+          <w:rFonts w:ascii="Times New Roman" w:eastAsia="Times New Roman" w:hAnsi="Times New Roman" w:cs="Times New Roman"/>
+          <w:b/>
+          <w:bCs/>
           <w:sz w:val="24"/>
           <w:szCs w:val="24"/>
         </w:rPr>
@@ -122,9 +407,9 @@
       </w:r>
       <w:r>
         <w:rPr>
-          <w:rFonts w:ascii="Times New Roman" w:hAnsi="Times New Roman" w:eastAsia="Times New Roman" w:cs="Times New Roman"/>
-          <w:b w:val="1"/>
-          <w:bCs w:val="1"/>
+          <w:rFonts w:ascii="Times New Roman" w:eastAsia="Times New Roman" w:hAnsi="Times New Roman" w:cs="Times New Roman"/>
+          <w:b/>
+          <w:bCs/>
           <w:sz w:val="24"/>
           <w:szCs w:val="24"/>
         </w:rPr>
@@ -132,7 +417,7 @@
       </w:r>
       <w:r>
         <w:rPr>
-          <w:rFonts w:ascii="Times New Roman" w:hAnsi="Times New Roman" w:eastAsia="Times New Roman" w:cs="Times New Roman"/>
+          <w:rFonts w:ascii="Times New Roman" w:eastAsia="Times New Roman" w:hAnsi="Times New Roman" w:cs="Times New Roman"/>
           <w:sz w:val="24"/>
           <w:szCs w:val="24"/>
         </w:rPr>
@@ -140,7 +425,7 @@
       </w:r>
       <w:r>
         <w:rPr>
-          <w:rFonts w:ascii="Times New Roman" w:hAnsi="Times New Roman" w:eastAsia="Times New Roman" w:cs="Times New Roman"/>
+          <w:rFonts w:ascii="Times New Roman" w:eastAsia="Times New Roman" w:hAnsi="Times New Roman" w:cs="Times New Roman"/>
           <w:sz w:val="24"/>
           <w:szCs w:val="24"/>
         </w:rPr>
@@ -148,7 +433,7 @@
       </w:r>
       <w:r>
         <w:rPr>
-          <w:rFonts w:ascii="Times New Roman" w:hAnsi="Times New Roman" w:eastAsia="Times New Roman" w:cs="Times New Roman"/>
+          <w:rFonts w:ascii="Times New Roman" w:eastAsia="Times New Roman" w:hAnsi="Times New Roman" w:cs="Times New Roman"/>
           <w:sz w:val="24"/>
           <w:szCs w:val="24"/>
         </w:rPr>
@@ -156,7 +441,7 @@
       </w:r>
       <w:r>
         <w:rPr>
-          <w:rFonts w:ascii="Times New Roman" w:hAnsi="Times New Roman" w:eastAsia="Times New Roman" w:cs="Times New Roman"/>
+          <w:rFonts w:ascii="Times New Roman" w:eastAsia="Times New Roman" w:hAnsi="Times New Roman" w:cs="Times New Roman"/>
           <w:sz w:val="24"/>
           <w:szCs w:val="24"/>
         </w:rPr>
@@ -164,7 +449,7 @@
       </w:r>
       <w:r>
         <w:rPr>
-          <w:rFonts w:ascii="Times New Roman" w:hAnsi="Times New Roman" w:eastAsia="Times New Roman" w:cs="Times New Roman"/>
+          <w:rFonts w:ascii="Times New Roman" w:eastAsia="Times New Roman" w:hAnsi="Times New Roman" w:cs="Times New Roman"/>
           <w:sz w:val="24"/>
           <w:szCs w:val="24"/>
         </w:rPr>
@@ -172,7 +457,7 @@
       </w:r>
       <w:r>
         <w:rPr>
-          <w:rFonts w:ascii="Times New Roman" w:hAnsi="Times New Roman" w:eastAsia="Times New Roman" w:cs="Times New Roman"/>
+          <w:rFonts w:ascii="Times New Roman" w:eastAsia="Times New Roman" w:hAnsi="Times New Roman" w:cs="Times New Roman"/>
           <w:sz w:val="24"/>
           <w:szCs w:val="24"/>
         </w:rPr>
@@ -180,7 +465,7 @@
       </w:r>
       <w:r>
         <w:rPr>
-          <w:rFonts w:ascii="Times New Roman" w:hAnsi="Times New Roman" w:eastAsia="Times New Roman" w:cs="Times New Roman"/>
+          <w:rFonts w:ascii="Times New Roman" w:eastAsia="Times New Roman" w:hAnsi="Times New Roman" w:cs="Times New Roman"/>
           <w:sz w:val="24"/>
           <w:szCs w:val="24"/>
         </w:rPr>
@@ -188,7 +473,7 @@
       </w:r>
       <w:r>
         <w:rPr>
-          <w:rFonts w:ascii="Times New Roman" w:hAnsi="Times New Roman" w:eastAsia="Times New Roman" w:cs="Times New Roman"/>
+          <w:rFonts w:ascii="Times New Roman" w:eastAsia="Times New Roman" w:hAnsi="Times New Roman" w:cs="Times New Roman"/>
           <w:sz w:val="24"/>
           <w:szCs w:val="24"/>
         </w:rPr>
@@ -196,7 +481,7 @@
       </w:r>
       <w:r>
         <w:rPr>
-          <w:rFonts w:ascii="Times New Roman" w:hAnsi="Times New Roman" w:eastAsia="Times New Roman" w:cs="Times New Roman"/>
+          <w:rFonts w:ascii="Times New Roman" w:eastAsia="Times New Roman" w:hAnsi="Times New Roman" w:cs="Times New Roman"/>
           <w:sz w:val="24"/>
           <w:szCs w:val="24"/>
         </w:rPr>
@@ -204,7 +489,7 @@
       </w:r>
       <w:r>
         <w:rPr>
-          <w:rFonts w:ascii="Times New Roman" w:hAnsi="Times New Roman" w:eastAsia="Times New Roman" w:cs="Times New Roman"/>
+          <w:rFonts w:ascii="Times New Roman" w:eastAsia="Times New Roman" w:hAnsi="Times New Roman" w:cs="Times New Roman"/>
           <w:sz w:val="24"/>
           <w:szCs w:val="24"/>
         </w:rPr>
@@ -212,7 +497,7 @@
       </w:r>
       <w:r>
         <w:rPr>
-          <w:rFonts w:ascii="Times New Roman" w:hAnsi="Times New Roman" w:eastAsia="Times New Roman" w:cs="Times New Roman"/>
+          <w:rFonts w:ascii="Times New Roman" w:eastAsia="Times New Roman" w:hAnsi="Times New Roman" w:cs="Times New Roman"/>
           <w:sz w:val="24"/>
           <w:szCs w:val="24"/>
         </w:rPr>
@@ -220,7 +505,7 @@
       </w:r>
       <w:r>
         <w:rPr>
-          <w:rFonts w:ascii="Times New Roman" w:hAnsi="Times New Roman" w:eastAsia="Times New Roman" w:cs="Times New Roman"/>
+          <w:rFonts w:ascii="Times New Roman" w:eastAsia="Times New Roman" w:hAnsi="Times New Roman" w:cs="Times New Roman"/>
           <w:sz w:val="24"/>
           <w:szCs w:val="24"/>
         </w:rPr>
@@ -228,7 +513,7 @@
       </w:r>
       <w:r>
         <w:rPr>
-          <w:rFonts w:ascii="Times New Roman" w:hAnsi="Times New Roman" w:eastAsia="Times New Roman" w:cs="Times New Roman"/>
+          <w:rFonts w:ascii="Times New Roman" w:eastAsia="Times New Roman" w:hAnsi="Times New Roman" w:cs="Times New Roman"/>
           <w:sz w:val="24"/>
           <w:szCs w:val="24"/>
         </w:rPr>
@@ -236,7 +521,7 @@
       </w:r>
       <w:r>
         <w:rPr>
-          <w:rFonts w:ascii="Times New Roman" w:hAnsi="Times New Roman" w:eastAsia="Times New Roman" w:cs="Times New Roman"/>
+          <w:rFonts w:ascii="Times New Roman" w:eastAsia="Times New Roman" w:hAnsi="Times New Roman" w:cs="Times New Roman"/>
           <w:sz w:val="24"/>
           <w:szCs w:val="24"/>
         </w:rPr>
@@ -244,7 +529,7 @@
       </w:r>
       <w:r>
         <w:rPr>
-          <w:rFonts w:ascii="Times New Roman" w:hAnsi="Times New Roman" w:eastAsia="Times New Roman" w:cs="Times New Roman"/>
+          <w:rFonts w:ascii="Times New Roman" w:eastAsia="Times New Roman" w:hAnsi="Times New Roman" w:cs="Times New Roman"/>
           <w:sz w:val="24"/>
           <w:szCs w:val="24"/>
         </w:rPr>
@@ -252,7 +537,7 @@
       </w:r>
       <w:r>
         <w:rPr>
-          <w:rFonts w:ascii="Times New Roman" w:hAnsi="Times New Roman" w:eastAsia="Times New Roman" w:cs="Times New Roman"/>
+          <w:rFonts w:ascii="Times New Roman" w:eastAsia="Times New Roman" w:hAnsi="Times New Roman" w:cs="Times New Roman"/>
           <w:sz w:val="24"/>
           <w:szCs w:val="24"/>
         </w:rPr>
@@ -260,7 +545,7 @@
       </w:r>
       <w:r>
         <w:rPr>
-          <w:rFonts w:ascii="Times New Roman" w:hAnsi="Times New Roman" w:eastAsia="Times New Roman" w:cs="Times New Roman"/>
+          <w:rFonts w:ascii="Times New Roman" w:eastAsia="Times New Roman" w:hAnsi="Times New Roman" w:cs="Times New Roman"/>
           <w:sz w:val="24"/>
           <w:szCs w:val="24"/>
         </w:rPr>
@@ -268,7 +553,7 @@
       </w:r>
       <w:r>
         <w:rPr>
-          <w:rFonts w:ascii="Times New Roman" w:hAnsi="Times New Roman" w:eastAsia="Times New Roman" w:cs="Times New Roman"/>
+          <w:rFonts w:ascii="Times New Roman" w:eastAsia="Times New Roman" w:hAnsi="Times New Roman" w:cs="Times New Roman"/>
           <w:sz w:val="24"/>
           <w:szCs w:val="24"/>
         </w:rPr>
@@ -276,7 +561,7 @@
       </w:r>
       <w:r>
         <w:rPr>
-          <w:rFonts w:ascii="Times New Roman" w:hAnsi="Times New Roman" w:eastAsia="Times New Roman" w:cs="Times New Roman"/>
+          <w:rFonts w:ascii="Times New Roman" w:eastAsia="Times New Roman" w:hAnsi="Times New Roman" w:cs="Times New Roman"/>
           <w:sz w:val="24"/>
           <w:szCs w:val="24"/>
         </w:rPr>
@@ -284,7 +569,7 @@
       </w:r>
       <w:r>
         <w:rPr>
-          <w:rFonts w:ascii="Times New Roman" w:hAnsi="Times New Roman" w:eastAsia="Times New Roman" w:cs="Times New Roman"/>
+          <w:rFonts w:ascii="Times New Roman" w:eastAsia="Times New Roman" w:hAnsi="Times New Roman" w:cs="Times New Roman"/>
           <w:sz w:val="24"/>
           <w:szCs w:val="24"/>
         </w:rPr>
@@ -292,7 +577,7 @@
       </w:r>
       <w:r>
         <w:rPr>
-          <w:rFonts w:ascii="Times New Roman" w:hAnsi="Times New Roman" w:eastAsia="Times New Roman" w:cs="Times New Roman"/>
+          <w:rFonts w:ascii="Times New Roman" w:eastAsia="Times New Roman" w:hAnsi="Times New Roman" w:cs="Times New Roman"/>
           <w:sz w:val="24"/>
           <w:szCs w:val="24"/>
         </w:rPr>
@@ -300,7 +585,7 @@
       </w:r>
       <w:r>
         <w:rPr>
-          <w:rFonts w:ascii="Times New Roman" w:hAnsi="Times New Roman" w:eastAsia="Times New Roman" w:cs="Times New Roman"/>
+          <w:rFonts w:ascii="Times New Roman" w:eastAsia="Times New Roman" w:hAnsi="Times New Roman" w:cs="Times New Roman"/>
           <w:sz w:val="24"/>
           <w:szCs w:val="24"/>
         </w:rPr>
@@ -308,7 +593,7 @@
       </w:r>
       <w:r>
         <w:rPr>
-          <w:rFonts w:ascii="Times New Roman" w:hAnsi="Times New Roman" w:eastAsia="Times New Roman" w:cs="Times New Roman"/>
+          <w:rFonts w:ascii="Times New Roman" w:eastAsia="Times New Roman" w:hAnsi="Times New Roman" w:cs="Times New Roman"/>
           <w:sz w:val="24"/>
           <w:szCs w:val="24"/>
         </w:rPr>
@@ -316,7 +601,7 @@
       </w:r>
       <w:r>
         <w:rPr>
-          <w:rFonts w:ascii="Times New Roman" w:hAnsi="Times New Roman" w:eastAsia="Times New Roman" w:cs="Times New Roman"/>
+          <w:rFonts w:ascii="Times New Roman" w:eastAsia="Times New Roman" w:hAnsi="Times New Roman" w:cs="Times New Roman"/>
           <w:sz w:val="24"/>
           <w:szCs w:val="24"/>
         </w:rPr>
@@ -324,7 +609,7 @@
       </w:r>
       <w:r>
         <w:rPr>
-          <w:rFonts w:ascii="Times New Roman" w:hAnsi="Times New Roman" w:eastAsia="Times New Roman" w:cs="Times New Roman"/>
+          <w:rFonts w:ascii="Times New Roman" w:eastAsia="Times New Roman" w:hAnsi="Times New Roman" w:cs="Times New Roman"/>
           <w:sz w:val="24"/>
           <w:szCs w:val="24"/>
         </w:rPr>
@@ -332,7 +617,7 @@
       </w:r>
       <w:r>
         <w:rPr>
-          <w:rFonts w:ascii="Times New Roman" w:hAnsi="Times New Roman" w:eastAsia="Times New Roman" w:cs="Times New Roman"/>
+          <w:rFonts w:ascii="Times New Roman" w:eastAsia="Times New Roman" w:hAnsi="Times New Roman" w:cs="Times New Roman"/>
           <w:sz w:val="24"/>
           <w:szCs w:val="24"/>
         </w:rPr>
@@ -341,21 +626,21 @@
     </w:p>
     <w:p>
       <w:pPr>
-        <w:pStyle w:val="ListParagraph"/>
+        <w:pStyle w:val="PargrafodaLista"/>
         <w:numPr>
           <w:ilvl w:val="0"/>
           <w:numId w:val="1"/>
         </w:numPr>
         <w:spacing w:after="0"/>
         <w:rPr>
-          <w:rFonts w:ascii="Times New Roman" w:hAnsi="Times New Roman" w:eastAsia="Times New Roman" w:cs="Times New Roman"/>
-          <w:sz w:val="24"/>
-          <w:szCs w:val="24"/>
-        </w:rPr>
-      </w:pPr>
-      <w:r>
-        <w:rPr>
-          <w:rFonts w:ascii="Times New Roman" w:hAnsi="Times New Roman" w:eastAsia="Times New Roman" w:cs="Times New Roman"/>
+          <w:rFonts w:ascii="Times New Roman" w:eastAsia="Times New Roman" w:hAnsi="Times New Roman" w:cs="Times New Roman"/>
+          <w:sz w:val="24"/>
+          <w:szCs w:val="24"/>
+        </w:rPr>
+      </w:pPr>
+      <w:r>
+        <w:rPr>
+          <w:rFonts w:ascii="Times New Roman" w:eastAsia="Times New Roman" w:hAnsi="Times New Roman" w:cs="Times New Roman"/>
           <w:sz w:val="24"/>
           <w:szCs w:val="24"/>
         </w:rPr>
@@ -363,7 +648,7 @@
       </w:r>
       <w:r>
         <w:rPr>
-          <w:rFonts w:ascii="Times New Roman" w:hAnsi="Times New Roman" w:eastAsia="Times New Roman" w:cs="Times New Roman"/>
+          <w:rFonts w:ascii="Times New Roman" w:eastAsia="Times New Roman" w:hAnsi="Times New Roman" w:cs="Times New Roman"/>
           <w:sz w:val="24"/>
           <w:szCs w:val="24"/>
         </w:rPr>
@@ -371,7 +656,7 @@
       </w:r>
       <w:r>
         <w:rPr>
-          <w:rFonts w:ascii="Times New Roman" w:hAnsi="Times New Roman" w:eastAsia="Times New Roman" w:cs="Times New Roman"/>
+          <w:rFonts w:ascii="Times New Roman" w:eastAsia="Times New Roman" w:hAnsi="Times New Roman" w:cs="Times New Roman"/>
           <w:sz w:val="24"/>
           <w:szCs w:val="24"/>
         </w:rPr>
@@ -379,7 +664,7 @@
       </w:r>
       <w:r>
         <w:rPr>
-          <w:rFonts w:ascii="Times New Roman" w:hAnsi="Times New Roman" w:eastAsia="Times New Roman" w:cs="Times New Roman"/>
+          <w:rFonts w:ascii="Times New Roman" w:eastAsia="Times New Roman" w:hAnsi="Times New Roman" w:cs="Times New Roman"/>
           <w:sz w:val="24"/>
           <w:szCs w:val="24"/>
         </w:rPr>
@@ -387,7 +672,7 @@
       </w:r>
       <w:r>
         <w:rPr>
-          <w:rFonts w:ascii="Times New Roman" w:hAnsi="Times New Roman" w:eastAsia="Times New Roman" w:cs="Times New Roman"/>
+          <w:rFonts w:ascii="Times New Roman" w:eastAsia="Times New Roman" w:hAnsi="Times New Roman" w:cs="Times New Roman"/>
           <w:sz w:val="24"/>
           <w:szCs w:val="24"/>
         </w:rPr>
@@ -395,7 +680,7 @@
       </w:r>
       <w:r>
         <w:rPr>
-          <w:rFonts w:ascii="Times New Roman" w:hAnsi="Times New Roman" w:eastAsia="Times New Roman" w:cs="Times New Roman"/>
+          <w:rFonts w:ascii="Times New Roman" w:eastAsia="Times New Roman" w:hAnsi="Times New Roman" w:cs="Times New Roman"/>
           <w:sz w:val="24"/>
           <w:szCs w:val="24"/>
         </w:rPr>
@@ -403,7 +688,7 @@
       </w:r>
       <w:r>
         <w:rPr>
-          <w:rFonts w:ascii="Times New Roman" w:hAnsi="Times New Roman" w:eastAsia="Times New Roman" w:cs="Times New Roman"/>
+          <w:rFonts w:ascii="Times New Roman" w:eastAsia="Times New Roman" w:hAnsi="Times New Roman" w:cs="Times New Roman"/>
           <w:sz w:val="24"/>
           <w:szCs w:val="24"/>
         </w:rPr>
@@ -412,21 +697,21 @@
     </w:p>
     <w:p>
       <w:pPr>
-        <w:pStyle w:val="ListParagraph"/>
+        <w:pStyle w:val="PargrafodaLista"/>
         <w:numPr>
           <w:ilvl w:val="0"/>
           <w:numId w:val="1"/>
         </w:numPr>
         <w:spacing w:after="0"/>
         <w:rPr>
-          <w:rFonts w:ascii="Times New Roman" w:hAnsi="Times New Roman" w:eastAsia="Times New Roman" w:cs="Times New Roman"/>
-          <w:sz w:val="24"/>
-          <w:szCs w:val="24"/>
-        </w:rPr>
-      </w:pPr>
-      <w:r>
-        <w:rPr>
-          <w:rFonts w:ascii="Times New Roman" w:hAnsi="Times New Roman" w:eastAsia="Times New Roman" w:cs="Times New Roman"/>
+          <w:rFonts w:ascii="Times New Roman" w:eastAsia="Times New Roman" w:hAnsi="Times New Roman" w:cs="Times New Roman"/>
+          <w:sz w:val="24"/>
+          <w:szCs w:val="24"/>
+        </w:rPr>
+      </w:pPr>
+      <w:r>
+        <w:rPr>
+          <w:rFonts w:ascii="Times New Roman" w:eastAsia="Times New Roman" w:hAnsi="Times New Roman" w:cs="Times New Roman"/>
           <w:sz w:val="24"/>
           <w:szCs w:val="24"/>
         </w:rPr>
@@ -434,7 +719,7 @@
       </w:r>
       <w:r>
         <w:rPr>
-          <w:rFonts w:ascii="Times New Roman" w:hAnsi="Times New Roman" w:eastAsia="Times New Roman" w:cs="Times New Roman"/>
+          <w:rFonts w:ascii="Times New Roman" w:eastAsia="Times New Roman" w:hAnsi="Times New Roman" w:cs="Times New Roman"/>
           <w:sz w:val="24"/>
           <w:szCs w:val="24"/>
         </w:rPr>
@@ -442,7 +727,7 @@
       </w:r>
       <w:r>
         <w:rPr>
-          <w:rFonts w:ascii="Times New Roman" w:hAnsi="Times New Roman" w:eastAsia="Times New Roman" w:cs="Times New Roman"/>
+          <w:rFonts w:ascii="Times New Roman" w:eastAsia="Times New Roman" w:hAnsi="Times New Roman" w:cs="Times New Roman"/>
           <w:sz w:val="24"/>
           <w:szCs w:val="24"/>
         </w:rPr>
@@ -450,7 +735,7 @@
       </w:r>
       <w:r>
         <w:rPr>
-          <w:rFonts w:ascii="Times New Roman" w:hAnsi="Times New Roman" w:eastAsia="Times New Roman" w:cs="Times New Roman"/>
+          <w:rFonts w:ascii="Times New Roman" w:eastAsia="Times New Roman" w:hAnsi="Times New Roman" w:cs="Times New Roman"/>
           <w:sz w:val="24"/>
           <w:szCs w:val="24"/>
         </w:rPr>
@@ -458,7 +743,7 @@
       </w:r>
       <w:r>
         <w:rPr>
-          <w:rFonts w:ascii="Times New Roman" w:hAnsi="Times New Roman" w:eastAsia="Times New Roman" w:cs="Times New Roman"/>
+          <w:rFonts w:ascii="Times New Roman" w:eastAsia="Times New Roman" w:hAnsi="Times New Roman" w:cs="Times New Roman"/>
           <w:sz w:val="24"/>
           <w:szCs w:val="24"/>
         </w:rPr>
@@ -466,7 +751,7 @@
       </w:r>
       <w:r>
         <w:rPr>
-          <w:rFonts w:ascii="Times New Roman" w:hAnsi="Times New Roman" w:eastAsia="Times New Roman" w:cs="Times New Roman"/>
+          <w:rFonts w:ascii="Times New Roman" w:eastAsia="Times New Roman" w:hAnsi="Times New Roman" w:cs="Times New Roman"/>
           <w:sz w:val="24"/>
           <w:szCs w:val="24"/>
         </w:rPr>
@@ -474,7 +759,7 @@
       </w:r>
       <w:r>
         <w:rPr>
-          <w:rFonts w:ascii="Times New Roman" w:hAnsi="Times New Roman" w:eastAsia="Times New Roman" w:cs="Times New Roman"/>
+          <w:rFonts w:ascii="Times New Roman" w:eastAsia="Times New Roman" w:hAnsi="Times New Roman" w:cs="Times New Roman"/>
           <w:sz w:val="24"/>
           <w:szCs w:val="24"/>
         </w:rPr>
@@ -483,21 +768,21 @@
     </w:p>
     <w:p>
       <w:pPr>
-        <w:pStyle w:val="ListParagraph"/>
+        <w:pStyle w:val="PargrafodaLista"/>
         <w:numPr>
           <w:ilvl w:val="0"/>
           <w:numId w:val="1"/>
         </w:numPr>
         <w:spacing w:after="0"/>
         <w:rPr>
-          <w:rFonts w:ascii="Times New Roman" w:hAnsi="Times New Roman" w:eastAsia="Times New Roman" w:cs="Times New Roman"/>
-          <w:sz w:val="24"/>
-          <w:szCs w:val="24"/>
-        </w:rPr>
-      </w:pPr>
-      <w:r>
-        <w:rPr>
-          <w:rFonts w:ascii="Times New Roman" w:hAnsi="Times New Roman" w:eastAsia="Times New Roman" w:cs="Times New Roman"/>
+          <w:rFonts w:ascii="Times New Roman" w:eastAsia="Times New Roman" w:hAnsi="Times New Roman" w:cs="Times New Roman"/>
+          <w:sz w:val="24"/>
+          <w:szCs w:val="24"/>
+        </w:rPr>
+      </w:pPr>
+      <w:r>
+        <w:rPr>
+          <w:rFonts w:ascii="Times New Roman" w:eastAsia="Times New Roman" w:hAnsi="Times New Roman" w:cs="Times New Roman"/>
           <w:sz w:val="24"/>
           <w:szCs w:val="24"/>
         </w:rPr>
@@ -505,7 +790,7 @@
       </w:r>
       <w:r>
         <w:rPr>
-          <w:rFonts w:ascii="Times New Roman" w:hAnsi="Times New Roman" w:eastAsia="Times New Roman" w:cs="Times New Roman"/>
+          <w:rFonts w:ascii="Times New Roman" w:eastAsia="Times New Roman" w:hAnsi="Times New Roman" w:cs="Times New Roman"/>
           <w:sz w:val="24"/>
           <w:szCs w:val="24"/>
         </w:rPr>
@@ -513,7 +798,7 @@
       </w:r>
       <w:r>
         <w:rPr>
-          <w:rFonts w:ascii="Times New Roman" w:hAnsi="Times New Roman" w:eastAsia="Times New Roman" w:cs="Times New Roman"/>
+          <w:rFonts w:ascii="Times New Roman" w:eastAsia="Times New Roman" w:hAnsi="Times New Roman" w:cs="Times New Roman"/>
           <w:sz w:val="24"/>
           <w:szCs w:val="24"/>
         </w:rPr>
@@ -521,23 +806,15 @@
       </w:r>
       <w:r>
         <w:rPr>
-          <w:rFonts w:ascii="Times New Roman" w:hAnsi="Times New Roman" w:eastAsia="Times New Roman" w:cs="Times New Roman"/>
-          <w:sz w:val="24"/>
-          <w:szCs w:val="24"/>
-        </w:rPr>
-        <w:t xml:space="preserve">gases tóxicos no ar dentre eles Amônia, Enxofre, Compostos Aromáticos, Sulfeto, Vapores de Benzeno, dentre outros </w:t>
-      </w:r>
-      <w:r>
-        <w:rPr>
-          <w:rFonts w:ascii="Times New Roman" w:hAnsi="Times New Roman" w:eastAsia="Times New Roman" w:cs="Times New Roman"/>
-          <w:sz w:val="24"/>
-          <w:szCs w:val="24"/>
-        </w:rPr>
-        <w:t>gases.</w:t>
-      </w:r>
-      <w:r>
-        <w:rPr>
-          <w:rFonts w:ascii="Times New Roman" w:hAnsi="Times New Roman" w:eastAsia="Times New Roman" w:cs="Times New Roman"/>
+          <w:rFonts w:ascii="Times New Roman" w:eastAsia="Times New Roman" w:hAnsi="Times New Roman" w:cs="Times New Roman"/>
+          <w:sz w:val="24"/>
+          <w:szCs w:val="24"/>
+        </w:rPr>
+        <w:t>gases tóxicos no ar dentre eles Amônia, Enxofre, Compostos Aromáticos, Sulfeto, Vapores de Benzeno, dentre outros gases.</w:t>
+      </w:r>
+      <w:r>
+        <w:rPr>
+          <w:rFonts w:ascii="Times New Roman" w:eastAsia="Times New Roman" w:hAnsi="Times New Roman" w:cs="Times New Roman"/>
           <w:sz w:val="24"/>
           <w:szCs w:val="24"/>
         </w:rPr>
@@ -545,23 +822,15 @@
       </w:r>
       <w:r>
         <w:rPr>
-          <w:rFonts w:ascii="Times New Roman" w:hAnsi="Times New Roman" w:eastAsia="Times New Roman" w:cs="Times New Roman"/>
-          <w:sz w:val="24"/>
-          <w:szCs w:val="24"/>
-        </w:rPr>
-        <w:t>Ele</w:t>
-      </w:r>
-      <w:r>
-        <w:rPr>
-          <w:rFonts w:ascii="Times New Roman" w:hAnsi="Times New Roman" w:eastAsia="Times New Roman" w:cs="Times New Roman"/>
-          <w:sz w:val="24"/>
-          <w:szCs w:val="24"/>
-        </w:rPr>
-        <w:t xml:space="preserve"> </w:t>
-      </w:r>
-      <w:r>
-        <w:rPr>
-          <w:rFonts w:ascii="Times New Roman" w:hAnsi="Times New Roman" w:eastAsia="Times New Roman" w:cs="Times New Roman"/>
+          <w:rFonts w:ascii="Times New Roman" w:eastAsia="Times New Roman" w:hAnsi="Times New Roman" w:cs="Times New Roman"/>
+          <w:sz w:val="24"/>
+          <w:szCs w:val="24"/>
+        </w:rPr>
+        <w:t xml:space="preserve">Ele </w:t>
+      </w:r>
+      <w:r>
+        <w:rPr>
+          <w:rFonts w:ascii="Times New Roman" w:eastAsia="Times New Roman" w:hAnsi="Times New Roman" w:cs="Times New Roman"/>
           <w:sz w:val="24"/>
           <w:szCs w:val="24"/>
         </w:rPr>
@@ -569,7 +838,7 @@
       </w:r>
       <w:r>
         <w:rPr>
-          <w:rFonts w:ascii="Times New Roman" w:hAnsi="Times New Roman" w:eastAsia="Times New Roman" w:cs="Times New Roman"/>
+          <w:rFonts w:ascii="Times New Roman" w:eastAsia="Times New Roman" w:hAnsi="Times New Roman" w:cs="Times New Roman"/>
           <w:sz w:val="24"/>
           <w:szCs w:val="24"/>
         </w:rPr>
@@ -577,7 +846,7 @@
       </w:r>
       <w:r>
         <w:rPr>
-          <w:rFonts w:ascii="Times New Roman" w:hAnsi="Times New Roman" w:eastAsia="Times New Roman" w:cs="Times New Roman"/>
+          <w:rFonts w:ascii="Times New Roman" w:eastAsia="Times New Roman" w:hAnsi="Times New Roman" w:cs="Times New Roman"/>
           <w:sz w:val="24"/>
           <w:szCs w:val="24"/>
         </w:rPr>
@@ -586,21 +855,21 @@
     </w:p>
     <w:p>
       <w:pPr>
-        <w:pStyle w:val="ListParagraph"/>
+        <w:pStyle w:val="PargrafodaLista"/>
         <w:numPr>
           <w:ilvl w:val="0"/>
           <w:numId w:val="1"/>
         </w:numPr>
         <w:spacing w:after="0"/>
         <w:rPr>
-          <w:rFonts w:ascii="Times New Roman" w:hAnsi="Times New Roman" w:eastAsia="Times New Roman" w:cs="Times New Roman"/>
-          <w:sz w:val="24"/>
-          <w:szCs w:val="24"/>
-        </w:rPr>
-      </w:pPr>
-      <w:r>
-        <w:rPr>
-          <w:rFonts w:ascii="Times New Roman" w:hAnsi="Times New Roman" w:eastAsia="Times New Roman" w:cs="Times New Roman"/>
+          <w:rFonts w:ascii="Times New Roman" w:eastAsia="Times New Roman" w:hAnsi="Times New Roman" w:cs="Times New Roman"/>
+          <w:sz w:val="24"/>
+          <w:szCs w:val="24"/>
+        </w:rPr>
+      </w:pPr>
+      <w:r>
+        <w:rPr>
+          <w:rFonts w:ascii="Times New Roman" w:eastAsia="Times New Roman" w:hAnsi="Times New Roman" w:cs="Times New Roman"/>
           <w:sz w:val="24"/>
           <w:szCs w:val="24"/>
         </w:rPr>
@@ -608,7 +877,7 @@
       </w:r>
       <w:r>
         <w:rPr>
-          <w:rFonts w:ascii="Times New Roman" w:hAnsi="Times New Roman" w:eastAsia="Times New Roman" w:cs="Times New Roman"/>
+          <w:rFonts w:ascii="Times New Roman" w:eastAsia="Times New Roman" w:hAnsi="Times New Roman" w:cs="Times New Roman"/>
           <w:sz w:val="24"/>
           <w:szCs w:val="24"/>
         </w:rPr>
@@ -616,7 +885,7 @@
       </w:r>
       <w:r>
         <w:rPr>
-          <w:rFonts w:ascii="Times New Roman" w:hAnsi="Times New Roman" w:eastAsia="Times New Roman" w:cs="Times New Roman"/>
+          <w:rFonts w:ascii="Times New Roman" w:eastAsia="Times New Roman" w:hAnsi="Times New Roman" w:cs="Times New Roman"/>
           <w:sz w:val="24"/>
           <w:szCs w:val="24"/>
         </w:rPr>
@@ -624,7 +893,7 @@
       </w:r>
       <w:r>
         <w:rPr>
-          <w:rFonts w:ascii="Times New Roman" w:hAnsi="Times New Roman" w:eastAsia="Times New Roman" w:cs="Times New Roman"/>
+          <w:rFonts w:ascii="Times New Roman" w:eastAsia="Times New Roman" w:hAnsi="Times New Roman" w:cs="Times New Roman"/>
           <w:sz w:val="24"/>
           <w:szCs w:val="24"/>
         </w:rPr>
@@ -632,7 +901,7 @@
       </w:r>
       <w:r>
         <w:rPr>
-          <w:rFonts w:ascii="Times New Roman" w:hAnsi="Times New Roman" w:eastAsia="Times New Roman" w:cs="Times New Roman"/>
+          <w:rFonts w:ascii="Times New Roman" w:eastAsia="Times New Roman" w:hAnsi="Times New Roman" w:cs="Times New Roman"/>
           <w:sz w:val="24"/>
           <w:szCs w:val="24"/>
         </w:rPr>
@@ -640,7 +909,7 @@
       </w:r>
       <w:r>
         <w:rPr>
-          <w:rFonts w:ascii="Times New Roman" w:hAnsi="Times New Roman" w:eastAsia="Times New Roman" w:cs="Times New Roman"/>
+          <w:rFonts w:ascii="Times New Roman" w:eastAsia="Times New Roman" w:hAnsi="Times New Roman" w:cs="Times New Roman"/>
           <w:sz w:val="24"/>
           <w:szCs w:val="24"/>
         </w:rPr>
@@ -649,21 +918,21 @@
     </w:p>
     <w:p>
       <w:pPr>
-        <w:pStyle w:val="ListParagraph"/>
+        <w:pStyle w:val="PargrafodaLista"/>
         <w:numPr>
           <w:ilvl w:val="0"/>
           <w:numId w:val="1"/>
         </w:numPr>
         <w:spacing w:after="0"/>
         <w:rPr>
-          <w:rFonts w:ascii="Times New Roman" w:hAnsi="Times New Roman" w:eastAsia="Times New Roman" w:cs="Times New Roman"/>
-          <w:sz w:val="24"/>
-          <w:szCs w:val="24"/>
-        </w:rPr>
-      </w:pPr>
-      <w:r>
-        <w:rPr>
-          <w:rFonts w:ascii="Times New Roman" w:hAnsi="Times New Roman" w:eastAsia="Times New Roman" w:cs="Times New Roman"/>
+          <w:rFonts w:ascii="Times New Roman" w:eastAsia="Times New Roman" w:hAnsi="Times New Roman" w:cs="Times New Roman"/>
+          <w:sz w:val="24"/>
+          <w:szCs w:val="24"/>
+        </w:rPr>
+      </w:pPr>
+      <w:r>
+        <w:rPr>
+          <w:rFonts w:ascii="Times New Roman" w:eastAsia="Times New Roman" w:hAnsi="Times New Roman" w:cs="Times New Roman"/>
           <w:sz w:val="24"/>
           <w:szCs w:val="24"/>
         </w:rPr>
@@ -671,7 +940,7 @@
       </w:r>
       <w:r>
         <w:rPr>
-          <w:rFonts w:ascii="Times New Roman" w:hAnsi="Times New Roman" w:eastAsia="Times New Roman" w:cs="Times New Roman"/>
+          <w:rFonts w:ascii="Times New Roman" w:eastAsia="Times New Roman" w:hAnsi="Times New Roman" w:cs="Times New Roman"/>
           <w:sz w:val="24"/>
           <w:szCs w:val="24"/>
         </w:rPr>
@@ -679,7 +948,7 @@
       </w:r>
       <w:r>
         <w:rPr>
-          <w:rFonts w:ascii="Times New Roman" w:hAnsi="Times New Roman" w:eastAsia="Times New Roman" w:cs="Times New Roman"/>
+          <w:rFonts w:ascii="Times New Roman" w:eastAsia="Times New Roman" w:hAnsi="Times New Roman" w:cs="Times New Roman"/>
           <w:sz w:val="24"/>
           <w:szCs w:val="24"/>
         </w:rPr>
@@ -687,23 +956,25 @@
       </w:r>
       <w:r>
         <w:rPr>
-          <w:rFonts w:ascii="Times New Roman" w:hAnsi="Times New Roman" w:eastAsia="Times New Roman" w:cs="Times New Roman"/>
+          <w:rFonts w:ascii="Times New Roman" w:eastAsia="Times New Roman" w:hAnsi="Times New Roman" w:cs="Times New Roman"/>
           <w:sz w:val="24"/>
           <w:szCs w:val="24"/>
         </w:rPr>
         <w:t xml:space="preserve">-40 </w:t>
       </w:r>
-      <w:r>
-        <w:rPr>
-          <w:rFonts w:ascii="Times New Roman" w:hAnsi="Times New Roman" w:eastAsia="Times New Roman" w:cs="Times New Roman"/>
+      <w:proofErr w:type="gramStart"/>
+      <w:r>
+        <w:rPr>
+          <w:rFonts w:ascii="Times New Roman" w:eastAsia="Times New Roman" w:hAnsi="Times New Roman" w:cs="Times New Roman"/>
           <w:sz w:val="24"/>
           <w:szCs w:val="24"/>
         </w:rPr>
         <w:t>à</w:t>
       </w:r>
-      <w:r>
-        <w:rPr>
-          <w:rFonts w:ascii="Times New Roman" w:hAnsi="Times New Roman" w:eastAsia="Times New Roman" w:cs="Times New Roman"/>
+      <w:proofErr w:type="gramEnd"/>
+      <w:r>
+        <w:rPr>
+          <w:rFonts w:ascii="Times New Roman" w:eastAsia="Times New Roman" w:hAnsi="Times New Roman" w:cs="Times New Roman"/>
           <w:sz w:val="24"/>
           <w:szCs w:val="24"/>
         </w:rPr>
@@ -711,7 +982,7 @@
       </w:r>
       <w:r>
         <w:rPr>
-          <w:rFonts w:ascii="Times New Roman" w:hAnsi="Times New Roman" w:eastAsia="Times New Roman" w:cs="Times New Roman"/>
+          <w:rFonts w:ascii="Times New Roman" w:eastAsia="Times New Roman" w:hAnsi="Times New Roman" w:cs="Times New Roman"/>
           <w:sz w:val="24"/>
           <w:szCs w:val="24"/>
         </w:rPr>
@@ -719,7 +990,7 @@
       </w:r>
       <w:r>
         <w:rPr>
-          <w:rFonts w:ascii="Times New Roman" w:hAnsi="Times New Roman" w:eastAsia="Times New Roman" w:cs="Times New Roman"/>
+          <w:rFonts w:ascii="Times New Roman" w:eastAsia="Times New Roman" w:hAnsi="Times New Roman" w:cs="Times New Roman"/>
           <w:sz w:val="24"/>
           <w:szCs w:val="24"/>
         </w:rPr>
@@ -727,7 +998,7 @@
       </w:r>
       <w:r>
         <w:rPr>
-          <w:rFonts w:ascii="Times New Roman" w:hAnsi="Times New Roman" w:eastAsia="Times New Roman" w:cs="Times New Roman"/>
+          <w:rFonts w:ascii="Times New Roman" w:eastAsia="Times New Roman" w:hAnsi="Times New Roman" w:cs="Times New Roman"/>
           <w:sz w:val="24"/>
           <w:szCs w:val="24"/>
         </w:rPr>
@@ -735,7 +1006,7 @@
       </w:r>
       <w:r>
         <w:rPr>
-          <w:rFonts w:ascii="Times New Roman" w:hAnsi="Times New Roman" w:eastAsia="Times New Roman" w:cs="Times New Roman"/>
+          <w:rFonts w:ascii="Times New Roman" w:eastAsia="Times New Roman" w:hAnsi="Times New Roman" w:cs="Times New Roman"/>
           <w:sz w:val="24"/>
           <w:szCs w:val="24"/>
         </w:rPr>
@@ -744,11 +1015,9 @@
     </w:p>
     <w:p>
       <w:pPr>
-        <w:pStyle w:val="Normal"/>
-        <w:spacing w:after="0"/>
-        <w:ind w:left="0"/>
-        <w:rPr>
-          <w:rFonts w:ascii="Times New Roman" w:hAnsi="Times New Roman" w:eastAsia="Times New Roman" w:cs="Times New Roman"/>
+        <w:spacing w:after="0"/>
+        <w:rPr>
+          <w:rFonts w:ascii="Times New Roman" w:eastAsia="Times New Roman" w:hAnsi="Times New Roman" w:cs="Times New Roman"/>
           <w:sz w:val="24"/>
           <w:szCs w:val="24"/>
         </w:rPr>
@@ -759,32 +1028,50 @@
         <w:spacing w:after="0"/>
         <w:ind w:firstLine="708"/>
         <w:rPr>
-          <w:rFonts w:ascii="Times New Roman" w:hAnsi="Times New Roman" w:eastAsia="Times New Roman" w:cs="Times New Roman"/>
-          <w:sz w:val="24"/>
-          <w:szCs w:val="24"/>
-        </w:rPr>
-      </w:pPr>
-      <w:r>
-        <w:rPr>
-          <w:rFonts w:ascii="Times New Roman" w:hAnsi="Times New Roman" w:eastAsia="Times New Roman" w:cs="Times New Roman"/>
-          <w:sz w:val="24"/>
-          <w:szCs w:val="24"/>
-        </w:rPr>
-        <w:t>Além dos sensores, foi utilizado um Buzzer de tipo passivo, com o intuito de oferecer ao usuário uma interface simples de comunicação.</w:t>
-      </w:r>
-    </w:p>
-    <w:p>
-      <w:pPr>
-        <w:spacing w:after="0"/>
-        <w:rPr>
-          <w:rFonts w:ascii="Times New Roman" w:hAnsi="Times New Roman" w:eastAsia="Times New Roman" w:cs="Times New Roman"/>
-          <w:sz w:val="24"/>
-          <w:szCs w:val="24"/>
-        </w:rPr>
-      </w:pPr>
-      <w:r>
-        <w:rPr>
-          <w:rFonts w:ascii="Times New Roman" w:hAnsi="Times New Roman" w:eastAsia="Times New Roman" w:cs="Times New Roman"/>
+          <w:rFonts w:ascii="Times New Roman" w:eastAsia="Times New Roman" w:hAnsi="Times New Roman" w:cs="Times New Roman"/>
+          <w:sz w:val="24"/>
+          <w:szCs w:val="24"/>
+        </w:rPr>
+      </w:pPr>
+      <w:r>
+        <w:rPr>
+          <w:rFonts w:ascii="Times New Roman" w:eastAsia="Times New Roman" w:hAnsi="Times New Roman" w:cs="Times New Roman"/>
+          <w:sz w:val="24"/>
+          <w:szCs w:val="24"/>
+        </w:rPr>
+        <w:t xml:space="preserve">Além dos sensores, foi utilizado um </w:t>
+      </w:r>
+      <w:proofErr w:type="spellStart"/>
+      <w:r>
+        <w:rPr>
+          <w:rFonts w:ascii="Times New Roman" w:eastAsia="Times New Roman" w:hAnsi="Times New Roman" w:cs="Times New Roman"/>
+          <w:sz w:val="24"/>
+          <w:szCs w:val="24"/>
+        </w:rPr>
+        <w:t>Buzzer</w:t>
+      </w:r>
+      <w:proofErr w:type="spellEnd"/>
+      <w:r>
+        <w:rPr>
+          <w:rFonts w:ascii="Times New Roman" w:eastAsia="Times New Roman" w:hAnsi="Times New Roman" w:cs="Times New Roman"/>
+          <w:sz w:val="24"/>
+          <w:szCs w:val="24"/>
+        </w:rPr>
+        <w:t xml:space="preserve"> de tipo passivo, com o intuito de oferecer ao usuário uma interface simples de comunicação.</w:t>
+      </w:r>
+    </w:p>
+    <w:p>
+      <w:pPr>
+        <w:spacing w:after="0"/>
+        <w:rPr>
+          <w:rFonts w:ascii="Times New Roman" w:eastAsia="Times New Roman" w:hAnsi="Times New Roman" w:cs="Times New Roman"/>
+          <w:sz w:val="24"/>
+          <w:szCs w:val="24"/>
+        </w:rPr>
+      </w:pPr>
+      <w:r>
+        <w:rPr>
+          <w:rFonts w:ascii="Times New Roman" w:eastAsia="Times New Roman" w:hAnsi="Times New Roman" w:cs="Times New Roman"/>
           <w:sz w:val="24"/>
           <w:szCs w:val="24"/>
         </w:rPr>
@@ -792,7 +1079,7 @@
       </w:r>
       <w:r>
         <w:rPr>
-          <w:rFonts w:ascii="Times New Roman" w:hAnsi="Times New Roman" w:eastAsia="Times New Roman" w:cs="Times New Roman"/>
+          <w:rFonts w:ascii="Times New Roman" w:eastAsia="Times New Roman" w:hAnsi="Times New Roman" w:cs="Times New Roman"/>
           <w:sz w:val="24"/>
           <w:szCs w:val="24"/>
         </w:rPr>
@@ -800,18 +1087,36 @@
       </w:r>
       <w:r>
         <w:rPr>
-          <w:rFonts w:ascii="Times New Roman" w:hAnsi="Times New Roman" w:eastAsia="Times New Roman" w:cs="Times New Roman"/>
-          <w:sz w:val="24"/>
-          <w:szCs w:val="24"/>
-        </w:rPr>
-        <w:t xml:space="preserve"> de data logger. </w:t>
+          <w:rFonts w:ascii="Times New Roman" w:eastAsia="Times New Roman" w:hAnsi="Times New Roman" w:cs="Times New Roman"/>
+          <w:sz w:val="24"/>
+          <w:szCs w:val="24"/>
+        </w:rPr>
+        <w:t xml:space="preserve"> de data </w:t>
+      </w:r>
+      <w:proofErr w:type="spellStart"/>
+      <w:r>
+        <w:rPr>
+          <w:rFonts w:ascii="Times New Roman" w:eastAsia="Times New Roman" w:hAnsi="Times New Roman" w:cs="Times New Roman"/>
+          <w:sz w:val="24"/>
+          <w:szCs w:val="24"/>
+        </w:rPr>
+        <w:t>logger</w:t>
+      </w:r>
+      <w:proofErr w:type="spellEnd"/>
+      <w:r>
+        <w:rPr>
+          <w:rFonts w:ascii="Times New Roman" w:eastAsia="Times New Roman" w:hAnsi="Times New Roman" w:cs="Times New Roman"/>
+          <w:sz w:val="24"/>
+          <w:szCs w:val="24"/>
+        </w:rPr>
+        <w:t xml:space="preserve">. </w:t>
       </w:r>
       <w:r>
         <w:tab/>
       </w:r>
       <w:r>
         <w:rPr>
-          <w:rFonts w:ascii="Times New Roman" w:hAnsi="Times New Roman" w:eastAsia="Times New Roman" w:cs="Times New Roman"/>
+          <w:rFonts w:ascii="Times New Roman" w:eastAsia="Times New Roman" w:hAnsi="Times New Roman" w:cs="Times New Roman"/>
           <w:sz w:val="24"/>
           <w:szCs w:val="24"/>
         </w:rPr>
@@ -819,7 +1124,7 @@
       </w:r>
       <w:r>
         <w:rPr>
-          <w:rFonts w:ascii="Times New Roman" w:hAnsi="Times New Roman" w:eastAsia="Times New Roman" w:cs="Times New Roman"/>
+          <w:rFonts w:ascii="Times New Roman" w:eastAsia="Times New Roman" w:hAnsi="Times New Roman" w:cs="Times New Roman"/>
           <w:sz w:val="24"/>
           <w:szCs w:val="24"/>
         </w:rPr>
@@ -827,7 +1132,7 @@
       </w:r>
       <w:r>
         <w:rPr>
-          <w:rFonts w:ascii="Times New Roman" w:hAnsi="Times New Roman" w:eastAsia="Times New Roman" w:cs="Times New Roman"/>
+          <w:rFonts w:ascii="Times New Roman" w:eastAsia="Times New Roman" w:hAnsi="Times New Roman" w:cs="Times New Roman"/>
           <w:sz w:val="24"/>
           <w:szCs w:val="24"/>
         </w:rPr>
@@ -839,18 +1144,54 @@
         <w:spacing w:after="0"/>
         <w:ind w:firstLine="708"/>
         <w:rPr>
-          <w:rFonts w:ascii="Times New Roman" w:hAnsi="Times New Roman" w:eastAsia="Times New Roman" w:cs="Times New Roman"/>
-          <w:sz w:val="24"/>
-          <w:szCs w:val="24"/>
-        </w:rPr>
-      </w:pPr>
-      <w:r>
-        <w:rPr>
-          <w:rFonts w:ascii="Times New Roman" w:hAnsi="Times New Roman" w:eastAsia="Times New Roman" w:cs="Times New Roman"/>
-          <w:sz w:val="24"/>
-          <w:szCs w:val="24"/>
-        </w:rPr>
-        <w:t>Com o objetivo de tornar o projeto mais user-friendly, optou-se por desenvolver uma interface física utilizando o software ShaprCAD. A case projetada oferece um design simples e sofisticado, com os sensores posicionados de forma externa, facilitando o contato com o ar ambiente. Além disso, foram providenciadas aberturas e acesso fácil a todas as entradas e saídas do Arduino, visando a comodidade na conexão e manipulação dos componentes.</w:t>
+          <w:rFonts w:ascii="Times New Roman" w:eastAsia="Times New Roman" w:hAnsi="Times New Roman" w:cs="Times New Roman"/>
+          <w:sz w:val="24"/>
+          <w:szCs w:val="24"/>
+        </w:rPr>
+      </w:pPr>
+      <w:r>
+        <w:rPr>
+          <w:rFonts w:ascii="Times New Roman" w:eastAsia="Times New Roman" w:hAnsi="Times New Roman" w:cs="Times New Roman"/>
+          <w:sz w:val="24"/>
+          <w:szCs w:val="24"/>
+        </w:rPr>
+        <w:t xml:space="preserve">Com o objetivo de tornar o projeto mais </w:t>
+      </w:r>
+      <w:proofErr w:type="spellStart"/>
+      <w:r>
+        <w:rPr>
+          <w:rFonts w:ascii="Times New Roman" w:eastAsia="Times New Roman" w:hAnsi="Times New Roman" w:cs="Times New Roman"/>
+          <w:sz w:val="24"/>
+          <w:szCs w:val="24"/>
+        </w:rPr>
+        <w:t>user-friendly</w:t>
+      </w:r>
+      <w:proofErr w:type="spellEnd"/>
+      <w:r>
+        <w:rPr>
+          <w:rFonts w:ascii="Times New Roman" w:eastAsia="Times New Roman" w:hAnsi="Times New Roman" w:cs="Times New Roman"/>
+          <w:sz w:val="24"/>
+          <w:szCs w:val="24"/>
+        </w:rPr>
+        <w:t xml:space="preserve">, optou-se por desenvolver uma interface física utilizando o software </w:t>
+      </w:r>
+      <w:proofErr w:type="spellStart"/>
+      <w:r>
+        <w:rPr>
+          <w:rFonts w:ascii="Times New Roman" w:eastAsia="Times New Roman" w:hAnsi="Times New Roman" w:cs="Times New Roman"/>
+          <w:sz w:val="24"/>
+          <w:szCs w:val="24"/>
+        </w:rPr>
+        <w:t>ShaprCAD</w:t>
+      </w:r>
+      <w:proofErr w:type="spellEnd"/>
+      <w:r>
+        <w:rPr>
+          <w:rFonts w:ascii="Times New Roman" w:eastAsia="Times New Roman" w:hAnsi="Times New Roman" w:cs="Times New Roman"/>
+          <w:sz w:val="24"/>
+          <w:szCs w:val="24"/>
+        </w:rPr>
+        <w:t>. A case projetada oferece um design simples e sofisticado, com os sensores posicionados de forma externa, facilitando o contato com o ar ambiente. Além disso, foram providenciadas aberturas e acesso fácil a todas as entradas e saídas do Arduino, visando a comodidade na conexão e manipulação dos componentes.</w:t>
       </w:r>
     </w:p>
     <w:p>
@@ -858,148 +1199,7 @@
         <w:spacing w:after="0"/>
         <w:ind w:firstLine="708"/>
         <w:rPr>
-          <w:rFonts w:ascii="Times New Roman" w:hAnsi="Times New Roman" w:eastAsia="Times New Roman" w:cs="Times New Roman"/>
-          <w:sz w:val="24"/>
-          <w:szCs w:val="24"/>
-        </w:rPr>
-      </w:pPr>
-      <w:r>
-        <w:rPr>
-          <w:rFonts w:ascii="Times New Roman" w:hAnsi="Times New Roman" w:eastAsia="Times New Roman" w:cs="Times New Roman"/>
-          <w:b/>
-          <w:bCs/>
-          <w:sz w:val="24"/>
-          <w:szCs w:val="24"/>
-        </w:rPr>
-        <w:t>Software</w:t>
-      </w:r>
-      <w:r>
-        <w:rPr>
-          <w:rFonts w:ascii="Times New Roman" w:hAnsi="Times New Roman" w:eastAsia="Times New Roman" w:cs="Times New Roman"/>
-          <w:sz w:val="24"/>
-          <w:szCs w:val="24"/>
-        </w:rPr>
-        <w:t xml:space="preserve"> – estamos desenvolvendo a leitura dos sensores, junto a gráficos que explicitem de man</w:t>
-      </w:r>
-      <w:r>
-        <w:rPr>
-          <w:rFonts w:ascii="Times New Roman" w:hAnsi="Times New Roman" w:eastAsia="Times New Roman" w:cs="Times New Roman"/>
-          <w:sz w:val="24"/>
-          <w:szCs w:val="24"/>
-        </w:rPr>
-        <w:t xml:space="preserve">eira gráfica aos usuários. </w:t>
-      </w:r>
-      <w:r>
-        <w:rPr>
-          <w:rFonts w:ascii="Times New Roman" w:hAnsi="Times New Roman" w:eastAsia="Times New Roman" w:cs="Times New Roman"/>
-          <w:sz w:val="24"/>
-          <w:szCs w:val="24"/>
-        </w:rPr>
-        <w:t>E</w:t>
-      </w:r>
-      <w:r>
-        <w:rPr>
-          <w:rFonts w:ascii="Times New Roman" w:hAnsi="Times New Roman" w:eastAsia="Times New Roman" w:cs="Times New Roman"/>
-          <w:sz w:val="24"/>
-          <w:szCs w:val="24"/>
-        </w:rPr>
-        <w:t xml:space="preserve">stamos </w:t>
-      </w:r>
-      <w:r>
-        <w:rPr>
-          <w:rFonts w:ascii="Times New Roman" w:hAnsi="Times New Roman" w:eastAsia="Times New Roman" w:cs="Times New Roman"/>
-          <w:sz w:val="24"/>
-          <w:szCs w:val="24"/>
-        </w:rPr>
-        <w:t>es</w:t>
-      </w:r>
-      <w:r>
-        <w:rPr>
-          <w:rFonts w:ascii="Times New Roman" w:hAnsi="Times New Roman" w:eastAsia="Times New Roman" w:cs="Times New Roman"/>
-          <w:sz w:val="24"/>
-          <w:szCs w:val="24"/>
-        </w:rPr>
-        <w:t>tu</w:t>
-      </w:r>
-      <w:r>
-        <w:rPr>
-          <w:rFonts w:ascii="Times New Roman" w:hAnsi="Times New Roman" w:eastAsia="Times New Roman" w:cs="Times New Roman"/>
-          <w:sz w:val="24"/>
-          <w:szCs w:val="24"/>
-        </w:rPr>
-        <w:t>dando</w:t>
-      </w:r>
-      <w:r>
-        <w:rPr>
-          <w:rFonts w:ascii="Times New Roman" w:hAnsi="Times New Roman" w:eastAsia="Times New Roman" w:cs="Times New Roman"/>
-          <w:sz w:val="24"/>
-          <w:szCs w:val="24"/>
-        </w:rPr>
-        <w:t xml:space="preserve"> formas de armazenamento d</w:t>
-      </w:r>
-      <w:r>
-        <w:rPr>
-          <w:rFonts w:ascii="Times New Roman" w:hAnsi="Times New Roman" w:eastAsia="Times New Roman" w:cs="Times New Roman"/>
-          <w:sz w:val="24"/>
-          <w:szCs w:val="24"/>
-        </w:rPr>
-        <w:t>e</w:t>
-      </w:r>
-      <w:r>
-        <w:rPr>
-          <w:rFonts w:ascii="Times New Roman" w:hAnsi="Times New Roman" w:eastAsia="Times New Roman" w:cs="Times New Roman"/>
-          <w:sz w:val="24"/>
-          <w:szCs w:val="24"/>
-        </w:rPr>
-        <w:t xml:space="preserve"> dados </w:t>
-      </w:r>
-      <w:r>
-        <w:rPr>
-          <w:rFonts w:ascii="Times New Roman" w:hAnsi="Times New Roman" w:eastAsia="Times New Roman" w:cs="Times New Roman"/>
-          <w:sz w:val="24"/>
-          <w:szCs w:val="24"/>
-        </w:rPr>
-        <w:t>ou saída</w:t>
-      </w:r>
-      <w:r>
-        <w:rPr>
-          <w:rFonts w:ascii="Times New Roman" w:hAnsi="Times New Roman" w:eastAsia="Times New Roman" w:cs="Times New Roman"/>
-          <w:sz w:val="24"/>
-          <w:szCs w:val="24"/>
-        </w:rPr>
-        <w:t xml:space="preserve"> desses</w:t>
-      </w:r>
-      <w:r>
-        <w:rPr>
-          <w:rFonts w:ascii="Times New Roman" w:hAnsi="Times New Roman" w:eastAsia="Times New Roman" w:cs="Times New Roman"/>
-          <w:sz w:val="24"/>
-          <w:szCs w:val="24"/>
-        </w:rPr>
-        <w:t xml:space="preserve"> para </w:t>
-      </w:r>
-      <w:r>
-        <w:rPr>
-          <w:rFonts w:ascii="Times New Roman" w:hAnsi="Times New Roman" w:eastAsia="Times New Roman" w:cs="Times New Roman"/>
-          <w:sz w:val="24"/>
-          <w:szCs w:val="24"/>
-        </w:rPr>
-        <w:t xml:space="preserve">a </w:t>
-      </w:r>
-      <w:r>
-        <w:rPr>
-          <w:rFonts w:ascii="Times New Roman" w:hAnsi="Times New Roman" w:eastAsia="Times New Roman" w:cs="Times New Roman"/>
-          <w:sz w:val="24"/>
-          <w:szCs w:val="24"/>
-        </w:rPr>
-        <w:t>internet.</w:t>
-      </w:r>
-    </w:p>
-    <w:p>
-      <w:pPr>
-        <w:spacing w:after="0"/>
-        <w:ind w:firstLine="708"/>
-        <w:rPr>
-          <w:rFonts w:ascii="Times New Roman" w:hAnsi="Times New Roman" w:eastAsia="Times New Roman" w:cs="Times New Roman"/>
+          <w:rFonts w:ascii="Times New Roman" w:eastAsia="Times New Roman" w:hAnsi="Times New Roman" w:cs="Times New Roman"/>
           <w:sz w:val="24"/>
           <w:szCs w:val="24"/>
         </w:rPr>
@@ -1013,6 +1213,7 @@
         <w:rPr>
           <w:noProof/>
         </w:rPr>
+        <w:lastRenderedPageBreak/>
         <w:drawing>
           <wp:inline distT="0" distB="0" distL="0" distR="0" wp14:anchorId="71429553" wp14:editId="04F4FFA6">
             <wp:extent cx="4572000" cy="3086100"/>
@@ -1029,7 +1230,7 @@
                     <pic:cNvPicPr/>
                   </pic:nvPicPr>
                   <pic:blipFill>
-                    <a:blip r:embed="rId4">
+                    <a:blip r:embed="rId5">
                       <a:extLst>
                         <a:ext uri="{28A0092B-C50C-407E-A947-70E740481C1C}">
                           <a14:useLocalDpi xmlns:a14="http://schemas.microsoft.com/office/drawing/2010/main" val="0"/>
@@ -1070,14 +1271,14 @@
       <w:pPr>
         <w:spacing w:after="0"/>
         <w:rPr>
-          <w:rFonts w:ascii="Times New Roman" w:hAnsi="Times New Roman" w:eastAsia="Times New Roman" w:cs="Times New Roman"/>
-          <w:sz w:val="24"/>
-          <w:szCs w:val="24"/>
-        </w:rPr>
-      </w:pPr>
-      <w:r>
-        <w:rPr>
-          <w:rFonts w:ascii="Times New Roman" w:hAnsi="Times New Roman" w:eastAsia="Times New Roman" w:cs="Times New Roman"/>
+          <w:rFonts w:ascii="Times New Roman" w:eastAsia="Times New Roman" w:hAnsi="Times New Roman" w:cs="Times New Roman"/>
+          <w:sz w:val="24"/>
+          <w:szCs w:val="24"/>
+        </w:rPr>
+      </w:pPr>
+      <w:r>
+        <w:rPr>
+          <w:rFonts w:ascii="Times New Roman" w:eastAsia="Times New Roman" w:hAnsi="Times New Roman" w:cs="Times New Roman"/>
           <w:sz w:val="24"/>
           <w:szCs w:val="24"/>
         </w:rPr>
@@ -1088,16 +1289,16 @@
       <w:pPr>
         <w:spacing w:after="0"/>
         <w:rPr>
-          <w:rFonts w:ascii="Times New Roman" w:hAnsi="Times New Roman" w:eastAsia="Times New Roman" w:cs="Times New Roman"/>
-          <w:sz w:val="24"/>
-          <w:szCs w:val="24"/>
-        </w:rPr>
-      </w:pPr>
-      <w:hyperlink r:id="rId5">
+          <w:rFonts w:ascii="Times New Roman" w:eastAsia="Times New Roman" w:hAnsi="Times New Roman" w:cs="Times New Roman"/>
+          <w:sz w:val="24"/>
+          <w:szCs w:val="24"/>
+        </w:rPr>
+      </w:pPr>
+      <w:hyperlink r:id="rId6">
         <w:r>
           <w:rPr>
             <w:rStyle w:val="Hyperlink"/>
-            <w:rFonts w:ascii="Times New Roman" w:hAnsi="Times New Roman" w:eastAsia="Times New Roman" w:cs="Times New Roman"/>
+            <w:rFonts w:ascii="Times New Roman" w:eastAsia="Times New Roman" w:hAnsi="Times New Roman" w:cs="Times New Roman"/>
             <w:sz w:val="24"/>
             <w:szCs w:val="24"/>
           </w:rPr>
@@ -1109,26 +1310,26 @@
       <w:pPr>
         <w:spacing w:after="0"/>
         <w:rPr>
-          <w:rFonts w:ascii="Times New Roman" w:hAnsi="Times New Roman" w:eastAsia="Times New Roman" w:cs="Times New Roman"/>
-          <w:sz w:val="24"/>
-          <w:szCs w:val="24"/>
-        </w:rPr>
-      </w:pPr>
-    </w:p>
-    <w:p>
-      <w:pPr>
-        <w:spacing w:after="0"/>
-        <w:rPr>
-          <w:rFonts w:ascii="Times New Roman" w:hAnsi="Times New Roman" w:eastAsia="Times New Roman" w:cs="Times New Roman"/>
-          <w:sz w:val="24"/>
-          <w:szCs w:val="24"/>
-        </w:rPr>
-      </w:pPr>
-      <w:hyperlink r:id="rId6">
+          <w:rFonts w:ascii="Times New Roman" w:eastAsia="Times New Roman" w:hAnsi="Times New Roman" w:cs="Times New Roman"/>
+          <w:sz w:val="24"/>
+          <w:szCs w:val="24"/>
+        </w:rPr>
+      </w:pPr>
+    </w:p>
+    <w:p>
+      <w:pPr>
+        <w:spacing w:after="0"/>
+        <w:rPr>
+          <w:rFonts w:ascii="Times New Roman" w:eastAsia="Times New Roman" w:hAnsi="Times New Roman" w:cs="Times New Roman"/>
+          <w:sz w:val="24"/>
+          <w:szCs w:val="24"/>
+        </w:rPr>
+      </w:pPr>
+      <w:hyperlink r:id="rId7">
         <w:r>
           <w:rPr>
             <w:rStyle w:val="Hyperlink"/>
-            <w:rFonts w:ascii="Times New Roman" w:hAnsi="Times New Roman" w:eastAsia="Times New Roman" w:cs="Times New Roman"/>
+            <w:rFonts w:ascii="Times New Roman" w:eastAsia="Times New Roman" w:hAnsi="Times New Roman" w:cs="Times New Roman"/>
             <w:sz w:val="24"/>
             <w:szCs w:val="24"/>
           </w:rPr>
@@ -1140,14 +1341,14 @@
       <w:pPr>
         <w:spacing w:after="0"/>
         <w:rPr>
-          <w:rFonts w:ascii="Times New Roman" w:hAnsi="Times New Roman" w:eastAsia="Times New Roman" w:cs="Times New Roman"/>
-          <w:sz w:val="24"/>
-          <w:szCs w:val="24"/>
-        </w:rPr>
-      </w:pPr>
-      <w:r>
-        <w:rPr>
-          <w:rFonts w:ascii="Times New Roman" w:hAnsi="Times New Roman" w:eastAsia="Times New Roman" w:cs="Times New Roman"/>
+          <w:rFonts w:ascii="Times New Roman" w:eastAsia="Times New Roman" w:hAnsi="Times New Roman" w:cs="Times New Roman"/>
+          <w:sz w:val="24"/>
+          <w:szCs w:val="24"/>
+        </w:rPr>
+      </w:pPr>
+      <w:r>
+        <w:rPr>
+          <w:rFonts w:ascii="Times New Roman" w:eastAsia="Times New Roman" w:hAnsi="Times New Roman" w:cs="Times New Roman"/>
           <w:sz w:val="24"/>
           <w:szCs w:val="24"/>
         </w:rPr>
@@ -1158,16 +1359,16 @@
       <w:pPr>
         <w:spacing w:after="0"/>
         <w:rPr>
-          <w:rFonts w:ascii="Times New Roman" w:hAnsi="Times New Roman" w:eastAsia="Times New Roman" w:cs="Times New Roman"/>
-          <w:sz w:val="24"/>
-          <w:szCs w:val="24"/>
-        </w:rPr>
-      </w:pPr>
-      <w:hyperlink r:id="rId7">
+          <w:rFonts w:ascii="Times New Roman" w:eastAsia="Times New Roman" w:hAnsi="Times New Roman" w:cs="Times New Roman"/>
+          <w:sz w:val="24"/>
+          <w:szCs w:val="24"/>
+        </w:rPr>
+      </w:pPr>
+      <w:hyperlink r:id="rId8">
         <w:r>
           <w:rPr>
             <w:rStyle w:val="Hyperlink"/>
-            <w:rFonts w:ascii="Times New Roman" w:hAnsi="Times New Roman" w:eastAsia="Times New Roman" w:cs="Times New Roman"/>
+            <w:rFonts w:ascii="Times New Roman" w:eastAsia="Times New Roman" w:hAnsi="Times New Roman" w:cs="Times New Roman"/>
             <w:sz w:val="24"/>
             <w:szCs w:val="24"/>
           </w:rPr>
@@ -1179,14 +1380,14 @@
       <w:pPr>
         <w:spacing w:after="0"/>
         <w:rPr>
-          <w:rFonts w:ascii="Times New Roman" w:hAnsi="Times New Roman" w:eastAsia="Times New Roman" w:cs="Times New Roman"/>
-          <w:sz w:val="24"/>
-          <w:szCs w:val="24"/>
-        </w:rPr>
-      </w:pPr>
-      <w:r>
-        <w:rPr>
-          <w:rFonts w:ascii="Times New Roman" w:hAnsi="Times New Roman" w:eastAsia="Times New Roman" w:cs="Times New Roman"/>
+          <w:rFonts w:ascii="Times New Roman" w:eastAsia="Times New Roman" w:hAnsi="Times New Roman" w:cs="Times New Roman"/>
+          <w:sz w:val="24"/>
+          <w:szCs w:val="24"/>
+        </w:rPr>
+      </w:pPr>
+      <w:r>
+        <w:rPr>
+          <w:rFonts w:ascii="Times New Roman" w:eastAsia="Times New Roman" w:hAnsi="Times New Roman" w:cs="Times New Roman"/>
           <w:sz w:val="24"/>
           <w:szCs w:val="24"/>
         </w:rPr>
@@ -1197,16 +1398,16 @@
       <w:pPr>
         <w:spacing w:after="0"/>
         <w:rPr>
-          <w:rFonts w:ascii="Times New Roman" w:hAnsi="Times New Roman" w:eastAsia="Times New Roman" w:cs="Times New Roman"/>
-          <w:sz w:val="24"/>
-          <w:szCs w:val="24"/>
-        </w:rPr>
-      </w:pPr>
-      <w:hyperlink r:id="rId8">
+          <w:rFonts w:ascii="Times New Roman" w:eastAsia="Times New Roman" w:hAnsi="Times New Roman" w:cs="Times New Roman"/>
+          <w:sz w:val="24"/>
+          <w:szCs w:val="24"/>
+        </w:rPr>
+      </w:pPr>
+      <w:hyperlink r:id="rId9">
         <w:r>
           <w:rPr>
             <w:rStyle w:val="Hyperlink"/>
-            <w:rFonts w:ascii="Times New Roman" w:hAnsi="Times New Roman" w:eastAsia="Times New Roman" w:cs="Times New Roman"/>
+            <w:rFonts w:ascii="Times New Roman" w:eastAsia="Times New Roman" w:hAnsi="Times New Roman" w:cs="Times New Roman"/>
             <w:sz w:val="24"/>
             <w:szCs w:val="24"/>
           </w:rPr>
@@ -1218,14 +1419,14 @@
       <w:pPr>
         <w:spacing w:after="0"/>
         <w:rPr>
-          <w:rFonts w:ascii="Times New Roman" w:hAnsi="Times New Roman" w:eastAsia="Times New Roman" w:cs="Times New Roman"/>
-          <w:sz w:val="24"/>
-          <w:szCs w:val="24"/>
-        </w:rPr>
-      </w:pPr>
-      <w:r>
-        <w:rPr>
-          <w:rFonts w:ascii="Times New Roman" w:hAnsi="Times New Roman" w:eastAsia="Times New Roman" w:cs="Times New Roman"/>
+          <w:rFonts w:ascii="Times New Roman" w:eastAsia="Times New Roman" w:hAnsi="Times New Roman" w:cs="Times New Roman"/>
+          <w:sz w:val="24"/>
+          <w:szCs w:val="24"/>
+        </w:rPr>
+      </w:pPr>
+      <w:r>
+        <w:rPr>
+          <w:rFonts w:ascii="Times New Roman" w:eastAsia="Times New Roman" w:hAnsi="Times New Roman" w:cs="Times New Roman"/>
           <w:sz w:val="24"/>
           <w:szCs w:val="24"/>
         </w:rPr>
@@ -1236,16 +1437,16 @@
       <w:pPr>
         <w:spacing w:after="0"/>
         <w:rPr>
-          <w:rFonts w:ascii="Times New Roman" w:hAnsi="Times New Roman" w:eastAsia="Times New Roman" w:cs="Times New Roman"/>
-          <w:sz w:val="24"/>
-          <w:szCs w:val="24"/>
-        </w:rPr>
-      </w:pPr>
-      <w:hyperlink r:id="rId9">
+          <w:rFonts w:ascii="Times New Roman" w:eastAsia="Times New Roman" w:hAnsi="Times New Roman" w:cs="Times New Roman"/>
+          <w:sz w:val="24"/>
+          <w:szCs w:val="24"/>
+        </w:rPr>
+      </w:pPr>
+      <w:hyperlink r:id="rId10">
         <w:r>
           <w:rPr>
             <w:rStyle w:val="Hyperlink"/>
-            <w:rFonts w:ascii="Times New Roman" w:hAnsi="Times New Roman" w:eastAsia="Times New Roman" w:cs="Times New Roman"/>
+            <w:rFonts w:ascii="Times New Roman" w:eastAsia="Times New Roman" w:hAnsi="Times New Roman" w:cs="Times New Roman"/>
             <w:sz w:val="24"/>
             <w:szCs w:val="24"/>
           </w:rPr>
@@ -1255,7 +1456,7 @@
     </w:p>
     <w:p/>
     <w:sectPr>
-      <w:pgSz w:w="11906" w:h="16838" w:orient="portrait"/>
+      <w:pgSz w:w="11906" w:h="16838"/>
       <w:pgMar w:top="1440" w:right="1440" w:bottom="1440" w:left="1440" w:header="720" w:footer="720" w:gutter="0"/>
       <w:cols w:space="720"/>
       <w:docGrid w:linePitch="360"/>
@@ -1265,11 +1466,12 @@
 </file>
 
 <file path=word/numbering.xml><?xml version="1.0" encoding="utf-8"?>
-<w:numbering xmlns:w="http://schemas.openxmlformats.org/wordprocessingml/2006/main">
-  <w:abstractNum xmlns:w="http://schemas.openxmlformats.org/wordprocessingml/2006/main" w:abstractNumId="1">
-    <w:nsid w:val="6e5a0826"/>
-    <w:multiLevelType xmlns:w="http://schemas.openxmlformats.org/wordprocessingml/2006/main" w:val="hybridMultilevel"/>
-    <w:lvl xmlns:w="http://schemas.openxmlformats.org/wordprocessingml/2006/main" w:ilvl="0">
+<w:numbering xmlns:wpc="http://schemas.microsoft.com/office/word/2010/wordprocessingCanvas" xmlns:cx="http://schemas.microsoft.com/office/drawing/2014/chartex" xmlns:cx1="http://schemas.microsoft.com/office/drawing/2015/9/8/chartex" xmlns:cx2="http://schemas.microsoft.com/office/drawing/2015/10/21/chartex" xmlns:cx3="http://schemas.microsoft.com/office/drawing/2016/5/9/chartex" xmlns:cx4="http://schemas.microsoft.com/office/drawing/2016/5/10/chartex" xmlns:cx5="http://schemas.microsoft.com/office/drawing/2016/5/11/chartex" xmlns:cx6="http://schemas.microsoft.com/office/drawing/2016/5/12/chartex" xmlns:cx7="http://schemas.microsoft.com/office/drawing/2016/5/13/chartex" xmlns:cx8="http://schemas.microsoft.com/office/drawing/2016/5/14/chartex" xmlns:mc="http://schemas.openxmlformats.org/markup-compatibility/2006" xmlns:aink="http://schemas.microsoft.com/office/drawing/2016/ink" xmlns:am3d="http://schemas.microsoft.com/office/drawing/2017/model3d" xmlns:o="urn:schemas-microsoft-com:office:office" xmlns:oel="http://schemas.microsoft.com/office/2019/extlst" xmlns:r="http://schemas.openxmlformats.org/officeDocument/2006/relationships" xmlns:m="http://schemas.openxmlformats.org/officeDocument/2006/math" xmlns:v="urn:schemas-microsoft-com:vml" xmlns:wp14="http://schemas.microsoft.com/office/word/2010/wordprocessingDrawing" xmlns:wp="http://schemas.openxmlformats.org/drawingml/2006/wordprocessingDrawing" xmlns:w10="urn:schemas-microsoft-com:office:word" xmlns:w="http://schemas.openxmlformats.org/wordprocessingml/2006/main" xmlns:w14="http://schemas.microsoft.com/office/word/2010/wordml" xmlns:w15="http://schemas.microsoft.com/office/word/2012/wordml" xmlns:w16cex="http://schemas.microsoft.com/office/word/2018/wordml/cex" xmlns:w16cid="http://schemas.microsoft.com/office/word/2016/wordml/cid" xmlns:w16="http://schemas.microsoft.com/office/word/2018/wordml" xmlns:w16sdtdh="http://schemas.microsoft.com/office/word/2020/wordml/sdtdatahash" xmlns:w16se="http://schemas.microsoft.com/office/word/2015/wordml/symex" xmlns:wpg="http://schemas.microsoft.com/office/word/2010/wordprocessingGroup" xmlns:wpi="http://schemas.microsoft.com/office/word/2010/wordprocessingInk" xmlns:wne="http://schemas.microsoft.com/office/word/2006/wordml" xmlns:wps="http://schemas.microsoft.com/office/word/2010/wordprocessingShape" mc:Ignorable="w14 w15 w16se w16cid w16 w16cex w16sdtdh wp14">
+  <w:abstractNum w:abstractNumId="0" w15:restartNumberingAfterBreak="0">
+    <w:nsid w:val="6E5A0826"/>
+    <w:multiLevelType w:val="hybridMultilevel"/>
+    <w:tmpl w:val="252A3036"/>
+    <w:lvl w:ilvl="0" w:tplc="CD2CC85E">
       <w:start w:val="1"/>
       <w:numFmt w:val="bullet"/>
       <w:lvlText w:val="-"/>
@@ -1278,10 +1480,10 @@
         <w:ind w:left="720" w:hanging="360"/>
       </w:pPr>
       <w:rPr>
-        <w:rFonts w:hint="default" w:ascii="Calibri" w:hAnsi="Calibri"/>
+        <w:rFonts w:ascii="Calibri" w:hAnsi="Calibri" w:hint="default"/>
       </w:rPr>
     </w:lvl>
-    <w:lvl xmlns:w="http://schemas.openxmlformats.org/wordprocessingml/2006/main" w:ilvl="1">
+    <w:lvl w:ilvl="1" w:tplc="3C0AD64C">
       <w:start w:val="1"/>
       <w:numFmt w:val="bullet"/>
       <w:lvlText w:val="o"/>
@@ -1290,10 +1492,10 @@
         <w:ind w:left="1440" w:hanging="360"/>
       </w:pPr>
       <w:rPr>
-        <w:rFonts w:hint="default" w:ascii="Courier New" w:hAnsi="Courier New"/>
+        <w:rFonts w:ascii="Courier New" w:hAnsi="Courier New" w:hint="default"/>
       </w:rPr>
     </w:lvl>
-    <w:lvl xmlns:w="http://schemas.openxmlformats.org/wordprocessingml/2006/main" w:ilvl="2">
+    <w:lvl w:ilvl="2" w:tplc="CDD046A8">
       <w:start w:val="1"/>
       <w:numFmt w:val="bullet"/>
       <w:lvlText w:val=""/>
@@ -1302,10 +1504,10 @@
         <w:ind w:left="2160" w:hanging="360"/>
       </w:pPr>
       <w:rPr>
-        <w:rFonts w:hint="default" w:ascii="Wingdings" w:hAnsi="Wingdings"/>
+        <w:rFonts w:ascii="Wingdings" w:hAnsi="Wingdings" w:hint="default"/>
       </w:rPr>
     </w:lvl>
-    <w:lvl xmlns:w="http://schemas.openxmlformats.org/wordprocessingml/2006/main" w:ilvl="3">
+    <w:lvl w:ilvl="3" w:tplc="22A69E1C">
       <w:start w:val="1"/>
       <w:numFmt w:val="bullet"/>
       <w:lvlText w:val=""/>
@@ -1314,10 +1516,10 @@
         <w:ind w:left="2880" w:hanging="360"/>
       </w:pPr>
       <w:rPr>
-        <w:rFonts w:hint="default" w:ascii="Symbol" w:hAnsi="Symbol"/>
+        <w:rFonts w:ascii="Symbol" w:hAnsi="Symbol" w:hint="default"/>
       </w:rPr>
     </w:lvl>
-    <w:lvl xmlns:w="http://schemas.openxmlformats.org/wordprocessingml/2006/main" w:ilvl="4">
+    <w:lvl w:ilvl="4" w:tplc="3B8E3FAE">
       <w:start w:val="1"/>
       <w:numFmt w:val="bullet"/>
       <w:lvlText w:val="o"/>
@@ -1326,10 +1528,10 @@
         <w:ind w:left="3600" w:hanging="360"/>
       </w:pPr>
       <w:rPr>
-        <w:rFonts w:hint="default" w:ascii="Courier New" w:hAnsi="Courier New"/>
+        <w:rFonts w:ascii="Courier New" w:hAnsi="Courier New" w:hint="default"/>
       </w:rPr>
     </w:lvl>
-    <w:lvl xmlns:w="http://schemas.openxmlformats.org/wordprocessingml/2006/main" w:ilvl="5">
+    <w:lvl w:ilvl="5" w:tplc="846816CA">
       <w:start w:val="1"/>
       <w:numFmt w:val="bullet"/>
       <w:lvlText w:val=""/>
@@ -1338,10 +1540,10 @@
         <w:ind w:left="4320" w:hanging="360"/>
       </w:pPr>
       <w:rPr>
-        <w:rFonts w:hint="default" w:ascii="Wingdings" w:hAnsi="Wingdings"/>
+        <w:rFonts w:ascii="Wingdings" w:hAnsi="Wingdings" w:hint="default"/>
       </w:rPr>
     </w:lvl>
-    <w:lvl xmlns:w="http://schemas.openxmlformats.org/wordprocessingml/2006/main" w:ilvl="6">
+    <w:lvl w:ilvl="6" w:tplc="AFEC6D20">
       <w:start w:val="1"/>
       <w:numFmt w:val="bullet"/>
       <w:lvlText w:val=""/>
@@ -1350,10 +1552,10 @@
         <w:ind w:left="5040" w:hanging="360"/>
       </w:pPr>
       <w:rPr>
-        <w:rFonts w:hint="default" w:ascii="Symbol" w:hAnsi="Symbol"/>
+        <w:rFonts w:ascii="Symbol" w:hAnsi="Symbol" w:hint="default"/>
       </w:rPr>
     </w:lvl>
-    <w:lvl xmlns:w="http://schemas.openxmlformats.org/wordprocessingml/2006/main" w:ilvl="7">
+    <w:lvl w:ilvl="7" w:tplc="07C203EE">
       <w:start w:val="1"/>
       <w:numFmt w:val="bullet"/>
       <w:lvlText w:val="o"/>
@@ -1362,10 +1564,10 @@
         <w:ind w:left="5760" w:hanging="360"/>
       </w:pPr>
       <w:rPr>
-        <w:rFonts w:hint="default" w:ascii="Courier New" w:hAnsi="Courier New"/>
+        <w:rFonts w:ascii="Courier New" w:hAnsi="Courier New" w:hint="default"/>
       </w:rPr>
     </w:lvl>
-    <w:lvl xmlns:w="http://schemas.openxmlformats.org/wordprocessingml/2006/main" w:ilvl="8">
+    <w:lvl w:ilvl="8" w:tplc="16FAE23C">
       <w:start w:val="1"/>
       <w:numFmt w:val="bullet"/>
       <w:lvlText w:val=""/>
@@ -1374,12 +1576,12 @@
         <w:ind w:left="6480" w:hanging="360"/>
       </w:pPr>
       <w:rPr>
-        <w:rFonts w:hint="default" w:ascii="Wingdings" w:hAnsi="Wingdings"/>
+        <w:rFonts w:ascii="Wingdings" w:hAnsi="Wingdings" w:hint="default"/>
       </w:rPr>
     </w:lvl>
   </w:abstractNum>
-  <w:num w:numId="1">
-    <w:abstractNumId w:val="1"/>
+  <w:num w:numId="1" w16cid:durableId="924192940">
+    <w:abstractNumId w:val="0"/>
   </w:num>
 </w:numbering>
 </file>
@@ -1389,7 +1591,7 @@
   <w:docDefaults>
     <w:rPrDefault>
       <w:rPr>
-        <w:rFonts w:asciiTheme="minorHAnsi" w:hAnsiTheme="minorHAnsi" w:eastAsiaTheme="minorHAnsi" w:cstheme="minorBidi"/>
+        <w:rFonts w:asciiTheme="minorHAnsi" w:eastAsiaTheme="minorHAnsi" w:hAnsiTheme="minorHAnsi" w:cstheme="minorBidi"/>
         <w:sz w:val="22"/>
         <w:szCs w:val="22"/>
         <w:lang w:val="pt-BR" w:eastAsia="en-US" w:bidi="ar-SA"/>
@@ -1404,14 +1606,14 @@
   <w:latentStyles w:defLockedState="0" w:defUIPriority="99" w:defSemiHidden="0" w:defUnhideWhenUsed="0" w:defQFormat="0" w:count="376">
     <w:lsdException w:name="Normal" w:uiPriority="0" w:qFormat="1"/>
     <w:lsdException w:name="heading 1" w:uiPriority="9" w:qFormat="1"/>
-    <w:lsdException w:name="heading 2" w:uiPriority="9" w:semiHidden="1" w:unhideWhenUsed="1" w:qFormat="1"/>
-    <w:lsdException w:name="heading 3" w:uiPriority="9" w:semiHidden="1" w:unhideWhenUsed="1" w:qFormat="1"/>
-    <w:lsdException w:name="heading 4" w:uiPriority="9" w:semiHidden="1" w:unhideWhenUsed="1" w:qFormat="1"/>
-    <w:lsdException w:name="heading 5" w:uiPriority="9" w:semiHidden="1" w:unhideWhenUsed="1" w:qFormat="1"/>
-    <w:lsdException w:name="heading 6" w:uiPriority="9" w:semiHidden="1" w:unhideWhenUsed="1" w:qFormat="1"/>
-    <w:lsdException w:name="heading 7" w:uiPriority="9" w:semiHidden="1" w:unhideWhenUsed="1" w:qFormat="1"/>
-    <w:lsdException w:name="heading 8" w:uiPriority="9" w:semiHidden="1" w:unhideWhenUsed="1" w:qFormat="1"/>
-    <w:lsdException w:name="heading 9" w:uiPriority="9" w:semiHidden="1" w:unhideWhenUsed="1" w:qFormat="1"/>
+    <w:lsdException w:name="heading 2" w:semiHidden="1" w:uiPriority="9" w:unhideWhenUsed="1" w:qFormat="1"/>
+    <w:lsdException w:name="heading 3" w:semiHidden="1" w:uiPriority="9" w:unhideWhenUsed="1" w:qFormat="1"/>
+    <w:lsdException w:name="heading 4" w:semiHidden="1" w:uiPriority="9" w:unhideWhenUsed="1" w:qFormat="1"/>
+    <w:lsdException w:name="heading 5" w:semiHidden="1" w:uiPriority="9" w:unhideWhenUsed="1" w:qFormat="1"/>
+    <w:lsdException w:name="heading 6" w:semiHidden="1" w:uiPriority="9" w:unhideWhenUsed="1" w:qFormat="1"/>
+    <w:lsdException w:name="heading 7" w:semiHidden="1" w:uiPriority="9" w:unhideWhenUsed="1" w:qFormat="1"/>
+    <w:lsdException w:name="heading 8" w:semiHidden="1" w:uiPriority="9" w:unhideWhenUsed="1" w:qFormat="1"/>
+    <w:lsdException w:name="heading 9" w:semiHidden="1" w:uiPriority="9" w:unhideWhenUsed="1" w:qFormat="1"/>
     <w:lsdException w:name="index 1" w:semiHidden="1" w:unhideWhenUsed="1"/>
     <w:lsdException w:name="index 2" w:semiHidden="1" w:unhideWhenUsed="1"/>
     <w:lsdException w:name="index 3" w:semiHidden="1" w:unhideWhenUsed="1"/>
@@ -1421,22 +1623,22 @@
     <w:lsdException w:name="index 7" w:semiHidden="1" w:unhideWhenUsed="1"/>
     <w:lsdException w:name="index 8" w:semiHidden="1" w:unhideWhenUsed="1"/>
     <w:lsdException w:name="index 9" w:semiHidden="1" w:unhideWhenUsed="1"/>
-    <w:lsdException w:name="toc 1" w:uiPriority="39" w:semiHidden="1" w:unhideWhenUsed="1"/>
-    <w:lsdException w:name="toc 2" w:uiPriority="39" w:semiHidden="1" w:unhideWhenUsed="1"/>
-    <w:lsdException w:name="toc 3" w:uiPriority="39" w:semiHidden="1" w:unhideWhenUsed="1"/>
-    <w:lsdException w:name="toc 4" w:uiPriority="39" w:semiHidden="1" w:unhideWhenUsed="1"/>
-    <w:lsdException w:name="toc 5" w:uiPriority="39" w:semiHidden="1" w:unhideWhenUsed="1"/>
-    <w:lsdException w:name="toc 6" w:uiPriority="39" w:semiHidden="1" w:unhideWhenUsed="1"/>
-    <w:lsdException w:name="toc 7" w:uiPriority="39" w:semiHidden="1" w:unhideWhenUsed="1"/>
-    <w:lsdException w:name="toc 8" w:uiPriority="39" w:semiHidden="1" w:unhideWhenUsed="1"/>
-    <w:lsdException w:name="toc 9" w:uiPriority="39" w:semiHidden="1" w:unhideWhenUsed="1"/>
+    <w:lsdException w:name="toc 1" w:semiHidden="1" w:uiPriority="39" w:unhideWhenUsed="1"/>
+    <w:lsdException w:name="toc 2" w:semiHidden="1" w:uiPriority="39" w:unhideWhenUsed="1"/>
+    <w:lsdException w:name="toc 3" w:semiHidden="1" w:uiPriority="39" w:unhideWhenUsed="1"/>
+    <w:lsdException w:name="toc 4" w:semiHidden="1" w:uiPriority="39" w:unhideWhenUsed="1"/>
+    <w:lsdException w:name="toc 5" w:semiHidden="1" w:uiPriority="39" w:unhideWhenUsed="1"/>
+    <w:lsdException w:name="toc 6" w:semiHidden="1" w:uiPriority="39" w:unhideWhenUsed="1"/>
+    <w:lsdException w:name="toc 7" w:semiHidden="1" w:uiPriority="39" w:unhideWhenUsed="1"/>
+    <w:lsdException w:name="toc 8" w:semiHidden="1" w:uiPriority="39" w:unhideWhenUsed="1"/>
+    <w:lsdException w:name="toc 9" w:semiHidden="1" w:uiPriority="39" w:unhideWhenUsed="1"/>
     <w:lsdException w:name="Normal Indent" w:semiHidden="1" w:unhideWhenUsed="1"/>
     <w:lsdException w:name="footnote text" w:semiHidden="1" w:unhideWhenUsed="1"/>
     <w:lsdException w:name="annotation text" w:semiHidden="1" w:unhideWhenUsed="1"/>
     <w:lsdException w:name="header" w:semiHidden="1" w:unhideWhenUsed="1"/>
     <w:lsdException w:name="footer" w:semiHidden="1" w:unhideWhenUsed="1"/>
     <w:lsdException w:name="index heading" w:semiHidden="1" w:unhideWhenUsed="1"/>
-    <w:lsdException w:name="caption" w:uiPriority="35" w:semiHidden="1" w:unhideWhenUsed="1" w:qFormat="1"/>
+    <w:lsdException w:name="caption" w:semiHidden="1" w:uiPriority="35" w:unhideWhenUsed="1" w:qFormat="1"/>
     <w:lsdException w:name="table of figures" w:semiHidden="1" w:unhideWhenUsed="1"/>
     <w:lsdException w:name="envelope address" w:semiHidden="1" w:unhideWhenUsed="1"/>
     <w:lsdException w:name="envelope return" w:semiHidden="1" w:unhideWhenUsed="1"/>
@@ -1467,7 +1669,7 @@
     <w:lsdException w:name="Title" w:uiPriority="10" w:qFormat="1"/>
     <w:lsdException w:name="Closing" w:semiHidden="1" w:unhideWhenUsed="1"/>
     <w:lsdException w:name="Signature" w:semiHidden="1" w:unhideWhenUsed="1"/>
-    <w:lsdException w:name="Default Paragraph Font" w:uiPriority="1" w:semiHidden="1" w:unhideWhenUsed="1"/>
+    <w:lsdException w:name="Default Paragraph Font" w:semiHidden="1" w:uiPriority="1" w:unhideWhenUsed="1"/>
     <w:lsdException w:name="Body Text" w:semiHidden="1" w:unhideWhenUsed="1"/>
     <w:lsdException w:name="Body Text Indent" w:semiHidden="1" w:unhideWhenUsed="1"/>
     <w:lsdException w:name="List Continue" w:semiHidden="1" w:unhideWhenUsed="1"/>
@@ -1667,8 +1869,8 @@
     <w:lsdException w:name="Subtle Reference" w:uiPriority="31" w:qFormat="1"/>
     <w:lsdException w:name="Intense Reference" w:uiPriority="32" w:qFormat="1"/>
     <w:lsdException w:name="Book Title" w:uiPriority="33" w:qFormat="1"/>
-    <w:lsdException w:name="Bibliography" w:uiPriority="37" w:semiHidden="1" w:unhideWhenUsed="1"/>
-    <w:lsdException w:name="TOC Heading" w:uiPriority="39" w:semiHidden="1" w:unhideWhenUsed="1" w:qFormat="1"/>
+    <w:lsdException w:name="Bibliography" w:semiHidden="1" w:uiPriority="37" w:unhideWhenUsed="1"/>
+    <w:lsdException w:name="TOC Heading" w:semiHidden="1" w:uiPriority="39" w:unhideWhenUsed="1" w:qFormat="1"/>
     <w:lsdException w:name="Plain Table 1" w:uiPriority="41"/>
     <w:lsdException w:name="Plain Table 2" w:uiPriority="42"/>
     <w:lsdException w:name="Plain Table 3" w:uiPriority="43"/>
@@ -1779,17 +1981,17 @@
     <w:lsdException w:name="Unresolved Mention" w:semiHidden="1" w:unhideWhenUsed="1"/>
     <w:lsdException w:name="Smart Link" w:semiHidden="1" w:unhideWhenUsed="1"/>
   </w:latentStyles>
-  <w:style w:type="paragraph" w:styleId="Normal" w:default="1">
+  <w:style w:type="paragraph" w:default="1" w:styleId="Normal">
     <w:name w:val="Normal"/>
     <w:qFormat/>
   </w:style>
-  <w:style w:type="character" w:styleId="Fontepargpadro" w:default="1">
+  <w:style w:type="character" w:default="1" w:styleId="Fontepargpadro">
     <w:name w:val="Default Paragraph Font"/>
     <w:uiPriority w:val="1"/>
     <w:semiHidden/>
     <w:unhideWhenUsed/>
   </w:style>
-  <w:style w:type="table" w:styleId="Tabelanormal" w:default="1">
+  <w:style w:type="table" w:default="1" w:styleId="Tabelanormal">
     <w:name w:val="Normal Table"/>
     <w:uiPriority w:val="99"/>
     <w:semiHidden/>
@@ -1804,7 +2006,7 @@
       </w:tblCellMar>
     </w:tblPr>
   </w:style>
-  <w:style w:type="numbering" w:styleId="Semlista" w:default="1">
+  <w:style w:type="numbering" w:default="1" w:styleId="Semlista">
     <w:name w:val="No List"/>
     <w:uiPriority w:val="99"/>
     <w:semiHidden/>
@@ -1820,14 +2022,14 @@
       <w:u w:val="single"/>
     </w:rPr>
   </w:style>
-  <w:style xmlns:w14="http://schemas.microsoft.com/office/word/2010/wordml" xmlns:mc="http://schemas.openxmlformats.org/markup-compatibility/2006" xmlns:w="http://schemas.openxmlformats.org/wordprocessingml/2006/main" w:type="paragraph" w:styleId="ListParagraph" mc:Ignorable="w14">
-    <w:name xmlns:w="http://schemas.openxmlformats.org/wordprocessingml/2006/main" w:val="List Paragraph"/>
-    <w:basedOn xmlns:w="http://schemas.openxmlformats.org/wordprocessingml/2006/main" w:val="Normal"/>
-    <w:uiPriority xmlns:w="http://schemas.openxmlformats.org/wordprocessingml/2006/main" w:val="34"/>
-    <w:qFormat xmlns:w="http://schemas.openxmlformats.org/wordprocessingml/2006/main"/>
-    <w:pPr xmlns:w="http://schemas.openxmlformats.org/wordprocessingml/2006/main">
-      <w:ind xmlns:w="http://schemas.openxmlformats.org/wordprocessingml/2006/main" w:left="720"/>
-      <w:contextualSpacing xmlns:w="http://schemas.openxmlformats.org/wordprocessingml/2006/main"/>
+  <w:style w:type="paragraph" w:styleId="PargrafodaLista">
+    <w:name w:val="List Paragraph"/>
+    <w:basedOn w:val="Normal"/>
+    <w:uiPriority w:val="34"/>
+    <w:qFormat/>
+    <w:pPr>
+      <w:ind w:left="720"/>
+      <w:contextualSpacing/>
     </w:pPr>
   </w:style>
 </w:styles>

</xml_diff>